<commit_message>
Projeto da CalculadoraSPFC e Estimativa de custo terminados.
</commit_message>
<xml_diff>
--- a/Rafael/Pontos de Função CSPFC.docx
+++ b/Rafael/Pontos de Função CSPFC.docx
@@ -1,17 +1,25 @@
 
 <file path=word/document.xml><?xml version="1.0" encoding="utf-8"?>
-<w:document xmlns:wpc="http://schemas.microsoft.com/office/word/2010/wordprocessingCanvas" xmlns:mc="http://schemas.openxmlformats.org/markup-compatibility/2006" xmlns:o="urn:schemas-microsoft-com:office:office" xmlns:r="http://schemas.openxmlformats.org/officeDocument/2006/relationships" xmlns:m="http://schemas.openxmlformats.org/officeDocument/2006/math" xmlns:v="urn:schemas-microsoft-com:vml" xmlns:wp14="http://schemas.microsoft.com/office/word/2010/wordprocessingDrawing" xmlns:wp="http://schemas.openxmlformats.org/drawingml/2006/wordprocessingDrawing" xmlns:w10="urn:schemas-microsoft-com:office:word" xmlns:w="http://schemas.openxmlformats.org/wordprocessingml/2006/main" xmlns:w14="http://schemas.microsoft.com/office/word/2010/wordml" xmlns:w15="http://schemas.microsoft.com/office/word/2012/wordml" xmlns:wpg="http://schemas.microsoft.com/office/word/2010/wordprocessingGroup" xmlns:wpi="http://schemas.microsoft.com/office/word/2010/wordprocessingInk" xmlns:wne="http://schemas.microsoft.com/office/word/2006/wordml" xmlns:wps="http://schemas.microsoft.com/office/word/2010/wordprocessingShape" mc:Ignorable="w14 w15 wp14">
+<w:document xmlns:o="urn:schemas-microsoft-com:office:office" xmlns:r="http://schemas.openxmlformats.org/officeDocument/2006/relationships" xmlns:v="urn:schemas-microsoft-com:vml" xmlns:w="http://schemas.openxmlformats.org/wordprocessingml/2006/main" xmlns:w10="urn:schemas-microsoft-com:office:word" xmlns:wp="http://schemas.openxmlformats.org/drawingml/2006/wordprocessingDrawing" xmlns:wps="http://schemas.microsoft.com/office/word/2010/wordprocessingShape" xmlns:wpg="http://schemas.microsoft.com/office/word/2010/wordprocessingGroup" xmlns:mc="http://schemas.openxmlformats.org/markup-compatibility/2006" xmlns:wp14="http://schemas.microsoft.com/office/word/2010/wordprocessingDrawing" xmlns:w14="http://schemas.microsoft.com/office/word/2010/wordml" mc:Ignorable="w14 wp14">
   <w:body>
     <w:tbl>
       <w:tblPr>
         <w:tblStyle w:val="TableGrid"/>
-        <w:tblW w:w="0" w:type="auto"/>
-        <w:tblLook w:val="04A0" w:firstRow="1" w:lastRow="0" w:firstColumn="1" w:lastColumn="0" w:noHBand="0" w:noVBand="1"/>
+        <w:tblW w:w="8494" w:type="dxa"/>
+        <w:jc w:val="left"/>
+        <w:tblInd w:w="0" w:type="dxa"/>
+        <w:tblCellMar>
+          <w:top w:w="0" w:type="dxa"/>
+          <w:left w:w="108" w:type="dxa"/>
+          <w:bottom w:w="0" w:type="dxa"/>
+          <w:right w:w="108" w:type="dxa"/>
+        </w:tblCellMar>
+        <w:tblLook w:firstRow="1" w:noVBand="1" w:lastRow="0" w:firstColumn="1" w:lastColumn="0" w:noHBand="0" w:val="04a0"/>
       </w:tblPr>
       <w:tblGrid>
-        <w:gridCol w:w="1553"/>
-        <w:gridCol w:w="1402"/>
-        <w:gridCol w:w="525"/>
+        <w:gridCol w:w="1552"/>
+        <w:gridCol w:w="1403"/>
+        <w:gridCol w:w="524"/>
         <w:gridCol w:w="843"/>
         <w:gridCol w:w="1152"/>
         <w:gridCol w:w="1361"/>
@@ -19,15 +27,24 @@
         <w:gridCol w:w="1332"/>
       </w:tblGrid>
       <w:tr>
-        <w:tc>
-          <w:tcPr>
-            <w:tcW w:w="1317" w:type="dxa"/>
+        <w:trPr/>
+        <w:tc>
+          <w:tcPr>
+            <w:tcW w:w="1552" w:type="dxa"/>
             <w:vMerge w:val="restart"/>
-          </w:tcPr>
-          <w:p>
-            <w:pPr>
-              <w:jc w:val="center"/>
-              <w:rPr>
+            <w:tcBorders/>
+            <w:shd w:fill="auto" w:val="clear"/>
+            <w:tcMar>
+              <w:left w:w="108" w:type="dxa"/>
+            </w:tcMar>
+          </w:tcPr>
+          <w:p>
+            <w:pPr>
+              <w:pStyle w:val="Normal"/>
+              <w:spacing w:lineRule="auto" w:line="240" w:before="0" w:after="0"/>
+              <w:jc w:val="center"/>
+              <w:rPr>
+                <w:b/>
                 <w:b/>
                 <w:sz w:val="28"/>
               </w:rPr>
@@ -43,13 +60,21 @@
         </w:tc>
         <w:tc>
           <w:tcPr>
-            <w:tcW w:w="1135" w:type="dxa"/>
+            <w:tcW w:w="1403" w:type="dxa"/>
             <w:vMerge w:val="restart"/>
-          </w:tcPr>
-          <w:p>
-            <w:pPr>
-              <w:jc w:val="center"/>
-              <w:rPr>
+            <w:tcBorders/>
+            <w:shd w:fill="auto" w:val="clear"/>
+            <w:tcMar>
+              <w:left w:w="108" w:type="dxa"/>
+            </w:tcMar>
+          </w:tcPr>
+          <w:p>
+            <w:pPr>
+              <w:pStyle w:val="Normal"/>
+              <w:spacing w:lineRule="auto" w:line="240" w:before="0" w:after="0"/>
+              <w:jc w:val="center"/>
+              <w:rPr>
+                <w:b/>
                 <w:b/>
                 <w:sz w:val="28"/>
               </w:rPr>
@@ -65,13 +90,21 @@
         </w:tc>
         <w:tc>
           <w:tcPr>
-            <w:tcW w:w="6042" w:type="dxa"/>
+            <w:tcW w:w="5538" w:type="dxa"/>
             <w:gridSpan w:val="6"/>
-          </w:tcPr>
-          <w:p>
-            <w:pPr>
-              <w:jc w:val="center"/>
-              <w:rPr>
+            <w:tcBorders/>
+            <w:shd w:fill="auto" w:val="clear"/>
+            <w:tcMar>
+              <w:left w:w="108" w:type="dxa"/>
+            </w:tcMar>
+          </w:tcPr>
+          <w:p>
+            <w:pPr>
+              <w:pStyle w:val="Normal"/>
+              <w:spacing w:lineRule="auto" w:line="240" w:before="0" w:after="0"/>
+              <w:jc w:val="center"/>
+              <w:rPr>
+                <w:b/>
                 <w:b/>
               </w:rPr>
             </w:pPr>
@@ -86,43 +119,78 @@
         </w:tc>
       </w:tr>
       <w:tr>
-        <w:tc>
-          <w:tcPr>
-            <w:tcW w:w="1317" w:type="dxa"/>
-            <w:vMerge/>
-          </w:tcPr>
-          <w:p>
-            <w:pPr>
-              <w:jc w:val="center"/>
-              <w:rPr>
-                <w:b/>
-              </w:rPr>
-            </w:pPr>
-          </w:p>
-        </w:tc>
-        <w:tc>
-          <w:tcPr>
-            <w:tcW w:w="1135" w:type="dxa"/>
-            <w:vMerge/>
-          </w:tcPr>
-          <w:p>
-            <w:pPr>
-              <w:jc w:val="center"/>
-              <w:rPr>
-                <w:b/>
-              </w:rPr>
-            </w:pPr>
-          </w:p>
-        </w:tc>
-        <w:tc>
-          <w:tcPr>
-            <w:tcW w:w="1501" w:type="dxa"/>
+        <w:trPr/>
+        <w:tc>
+          <w:tcPr>
+            <w:tcW w:w="1552" w:type="dxa"/>
+            <w:vMerge w:val="continue"/>
+            <w:tcBorders/>
+            <w:shd w:fill="auto" w:val="clear"/>
+            <w:tcMar>
+              <w:left w:w="108" w:type="dxa"/>
+            </w:tcMar>
+          </w:tcPr>
+          <w:p>
+            <w:pPr>
+              <w:pStyle w:val="Normal"/>
+              <w:spacing w:lineRule="auto" w:line="240" w:before="0" w:after="0"/>
+              <w:jc w:val="center"/>
+              <w:rPr>
+                <w:b/>
+                <w:b/>
+              </w:rPr>
+            </w:pPr>
+            <w:r>
+              <w:rPr>
+                <w:b/>
+              </w:rPr>
+            </w:r>
+          </w:p>
+        </w:tc>
+        <w:tc>
+          <w:tcPr>
+            <w:tcW w:w="1403" w:type="dxa"/>
+            <w:vMerge w:val="continue"/>
+            <w:tcBorders/>
+            <w:shd w:fill="auto" w:val="clear"/>
+            <w:tcMar>
+              <w:left w:w="108" w:type="dxa"/>
+            </w:tcMar>
+          </w:tcPr>
+          <w:p>
+            <w:pPr>
+              <w:pStyle w:val="Normal"/>
+              <w:spacing w:lineRule="auto" w:line="240" w:before="0" w:after="0"/>
+              <w:jc w:val="center"/>
+              <w:rPr>
+                <w:b/>
+                <w:b/>
+              </w:rPr>
+            </w:pPr>
+            <w:r>
+              <w:rPr>
+                <w:b/>
+              </w:rPr>
+            </w:r>
+          </w:p>
+        </w:tc>
+        <w:tc>
+          <w:tcPr>
+            <w:tcW w:w="1367" w:type="dxa"/>
             <w:gridSpan w:val="2"/>
-          </w:tcPr>
-          <w:p>
-            <w:pPr>
-              <w:jc w:val="center"/>
-              <w:rPr>
+            <w:tcBorders/>
+            <w:shd w:fill="auto" w:val="clear"/>
+            <w:tcMar>
+              <w:left w:w="108" w:type="dxa"/>
+            </w:tcMar>
+          </w:tcPr>
+          <w:p>
+            <w:pPr>
+              <w:pStyle w:val="Normal"/>
+              <w:spacing w:lineRule="auto" w:line="240" w:before="0" w:after="0"/>
+              <w:jc w:val="center"/>
+              <w:rPr>
+                <w:b/>
                 <w:b/>
               </w:rPr>
             </w:pPr>
@@ -136,12 +204,20 @@
         </w:tc>
         <w:tc>
           <w:tcPr>
-            <w:tcW w:w="1254" w:type="dxa"/>
-          </w:tcPr>
-          <w:p>
-            <w:pPr>
-              <w:jc w:val="center"/>
-              <w:rPr>
+            <w:tcW w:w="1152" w:type="dxa"/>
+            <w:tcBorders/>
+            <w:shd w:fill="auto" w:val="clear"/>
+            <w:tcMar>
+              <w:left w:w="108" w:type="dxa"/>
+            </w:tcMar>
+          </w:tcPr>
+          <w:p>
+            <w:pPr>
+              <w:pStyle w:val="Normal"/>
+              <w:spacing w:lineRule="auto" w:line="240" w:before="0" w:after="0"/>
+              <w:jc w:val="center"/>
+              <w:rPr>
+                <w:b/>
                 <w:b/>
               </w:rPr>
             </w:pPr>
@@ -155,12 +231,20 @@
         </w:tc>
         <w:tc>
           <w:tcPr>
-            <w:tcW w:w="1429" w:type="dxa"/>
-          </w:tcPr>
-          <w:p>
-            <w:pPr>
-              <w:jc w:val="center"/>
-              <w:rPr>
+            <w:tcW w:w="1361" w:type="dxa"/>
+            <w:tcBorders/>
+            <w:shd w:fill="auto" w:val="clear"/>
+            <w:tcMar>
+              <w:left w:w="108" w:type="dxa"/>
+            </w:tcMar>
+          </w:tcPr>
+          <w:p>
+            <w:pPr>
+              <w:pStyle w:val="Normal"/>
+              <w:spacing w:lineRule="auto" w:line="240" w:before="0" w:after="0"/>
+              <w:jc w:val="center"/>
+              <w:rPr>
+                <w:b/>
                 <w:b/>
               </w:rPr>
             </w:pPr>
@@ -174,13 +258,21 @@
         </w:tc>
         <w:tc>
           <w:tcPr>
-            <w:tcW w:w="1858" w:type="dxa"/>
+            <w:tcW w:w="1658" w:type="dxa"/>
             <w:gridSpan w:val="2"/>
-          </w:tcPr>
-          <w:p>
-            <w:pPr>
-              <w:jc w:val="center"/>
-              <w:rPr>
+            <w:tcBorders/>
+            <w:shd w:fill="auto" w:val="clear"/>
+            <w:tcMar>
+              <w:left w:w="108" w:type="dxa"/>
+            </w:tcMar>
+          </w:tcPr>
+          <w:p>
+            <w:pPr>
+              <w:pStyle w:val="Normal"/>
+              <w:spacing w:lineRule="auto" w:line="240" w:before="0" w:after="0"/>
+              <w:jc w:val="center"/>
+              <w:rPr>
+                <w:b/>
                 <w:b/>
               </w:rPr>
             </w:pPr>
@@ -195,29 +287,46 @@
       </w:tr>
       <w:tr>
         <w:trPr>
-          <w:trHeight w:val="716"/>
+          <w:trHeight w:val="716" w:hRule="atLeast"/>
         </w:trPr>
         <w:tc>
           <w:tcPr>
-            <w:tcW w:w="1317" w:type="dxa"/>
-          </w:tcPr>
-          <w:p>
-            <w:pPr>
-              <w:jc w:val="center"/>
-            </w:pPr>
-            <w:r>
+            <w:tcW w:w="1552" w:type="dxa"/>
+            <w:tcBorders/>
+            <w:shd w:fill="auto" w:val="clear"/>
+            <w:tcMar>
+              <w:left w:w="108" w:type="dxa"/>
+            </w:tcMar>
+          </w:tcPr>
+          <w:p>
+            <w:pPr>
+              <w:pStyle w:val="Normal"/>
+              <w:spacing w:lineRule="auto" w:line="240" w:before="0" w:after="0"/>
+              <w:jc w:val="center"/>
+              <w:rPr/>
+            </w:pPr>
+            <w:r>
+              <w:rPr/>
               <w:t>Entradas Externas</w:t>
             </w:r>
           </w:p>
         </w:tc>
         <w:tc>
           <w:tcPr>
-            <w:tcW w:w="1135" w:type="dxa"/>
-          </w:tcPr>
-          <w:p>
-            <w:pPr>
-              <w:jc w:val="center"/>
-              <w:rPr>
+            <w:tcW w:w="1403" w:type="dxa"/>
+            <w:tcBorders/>
+            <w:shd w:fill="auto" w:val="clear"/>
+            <w:tcMar>
+              <w:left w:w="108" w:type="dxa"/>
+            </w:tcMar>
+          </w:tcPr>
+          <w:p>
+            <w:pPr>
+              <w:pStyle w:val="Normal"/>
+              <w:spacing w:lineRule="auto" w:line="240" w:before="0" w:after="0"/>
+              <w:jc w:val="center"/>
+              <w:rPr>
+                <w:b/>
                 <w:b/>
               </w:rPr>
             </w:pPr>
@@ -231,25 +340,42 @@
         </w:tc>
         <w:tc>
           <w:tcPr>
-            <w:tcW w:w="542" w:type="dxa"/>
-          </w:tcPr>
-          <w:p>
-            <w:pPr>
-              <w:jc w:val="center"/>
-            </w:pPr>
-            <w:r>
+            <w:tcW w:w="524" w:type="dxa"/>
+            <w:tcBorders/>
+            <w:shd w:fill="auto" w:val="clear"/>
+            <w:tcMar>
+              <w:left w:w="108" w:type="dxa"/>
+            </w:tcMar>
+          </w:tcPr>
+          <w:p>
+            <w:pPr>
+              <w:pStyle w:val="Normal"/>
+              <w:spacing w:lineRule="auto" w:line="240" w:before="0" w:after="0"/>
+              <w:jc w:val="center"/>
+              <w:rPr/>
+            </w:pPr>
+            <w:r>
+              <w:rPr/>
               <w:t>X</w:t>
             </w:r>
           </w:p>
         </w:tc>
         <w:tc>
           <w:tcPr>
-            <w:tcW w:w="959" w:type="dxa"/>
-          </w:tcPr>
-          <w:p>
-            <w:pPr>
-              <w:jc w:val="center"/>
-              <w:rPr>
+            <w:tcW w:w="843" w:type="dxa"/>
+            <w:tcBorders/>
+            <w:shd w:fill="auto" w:val="clear"/>
+            <w:tcMar>
+              <w:left w:w="108" w:type="dxa"/>
+            </w:tcMar>
+          </w:tcPr>
+          <w:p>
+            <w:pPr>
+              <w:pStyle w:val="Normal"/>
+              <w:spacing w:lineRule="auto" w:line="240" w:before="0" w:after="0"/>
+              <w:jc w:val="center"/>
+              <w:rPr>
+                <w:b/>
                 <w:b/>
               </w:rPr>
             </w:pPr>
@@ -263,52 +389,88 @@
         </w:tc>
         <w:tc>
           <w:tcPr>
-            <w:tcW w:w="1254" w:type="dxa"/>
-          </w:tcPr>
-          <w:p>
-            <w:pPr>
-              <w:jc w:val="center"/>
-            </w:pPr>
-            <w:r>
+            <w:tcW w:w="1152" w:type="dxa"/>
+            <w:tcBorders/>
+            <w:shd w:fill="auto" w:val="clear"/>
+            <w:tcMar>
+              <w:left w:w="108" w:type="dxa"/>
+            </w:tcMar>
+          </w:tcPr>
+          <w:p>
+            <w:pPr>
+              <w:pStyle w:val="Normal"/>
+              <w:spacing w:lineRule="auto" w:line="240" w:before="0" w:after="0"/>
+              <w:jc w:val="center"/>
+              <w:rPr/>
+            </w:pPr>
+            <w:r>
+              <w:rPr/>
               <w:t>4</w:t>
             </w:r>
           </w:p>
         </w:tc>
         <w:tc>
           <w:tcPr>
-            <w:tcW w:w="1429" w:type="dxa"/>
-          </w:tcPr>
-          <w:p>
-            <w:pPr>
-              <w:jc w:val="center"/>
-            </w:pPr>
-            <w:r>
+            <w:tcW w:w="1361" w:type="dxa"/>
+            <w:tcBorders/>
+            <w:shd w:fill="auto" w:val="clear"/>
+            <w:tcMar>
+              <w:left w:w="108" w:type="dxa"/>
+            </w:tcMar>
+          </w:tcPr>
+          <w:p>
+            <w:pPr>
+              <w:pStyle w:val="Normal"/>
+              <w:spacing w:lineRule="auto" w:line="240" w:before="0" w:after="0"/>
+              <w:jc w:val="center"/>
+              <w:rPr/>
+            </w:pPr>
+            <w:r>
+              <w:rPr/>
               <w:t>7</w:t>
             </w:r>
           </w:p>
         </w:tc>
         <w:tc>
           <w:tcPr>
-            <w:tcW w:w="236" w:type="dxa"/>
-          </w:tcPr>
-          <w:p>
-            <w:pPr>
-              <w:jc w:val="center"/>
-            </w:pPr>
-            <w:r>
+            <w:tcW w:w="326" w:type="dxa"/>
+            <w:tcBorders/>
+            <w:shd w:fill="auto" w:val="clear"/>
+            <w:tcMar>
+              <w:left w:w="108" w:type="dxa"/>
+            </w:tcMar>
+          </w:tcPr>
+          <w:p>
+            <w:pPr>
+              <w:pStyle w:val="Normal"/>
+              <w:spacing w:lineRule="auto" w:line="240" w:before="0" w:after="0"/>
+              <w:jc w:val="center"/>
+              <w:rPr/>
+            </w:pPr>
+            <w:r>
+              <w:rPr/>
               <w:t>=</w:t>
             </w:r>
           </w:p>
         </w:tc>
         <w:tc>
           <w:tcPr>
-            <w:tcW w:w="1622" w:type="dxa"/>
-          </w:tcPr>
-          <w:p>
-            <w:pPr>
-              <w:jc w:val="center"/>
-            </w:pPr>
-            <w:r>
+            <w:tcW w:w="1332" w:type="dxa"/>
+            <w:tcBorders/>
+            <w:shd w:fill="auto" w:val="clear"/>
+            <w:tcMar>
+              <w:left w:w="108" w:type="dxa"/>
+            </w:tcMar>
+          </w:tcPr>
+          <w:p>
+            <w:pPr>
+              <w:pStyle w:val="Normal"/>
+              <w:spacing w:lineRule="auto" w:line="240" w:before="0" w:after="0"/>
+              <w:jc w:val="center"/>
+              <w:rPr/>
+            </w:pPr>
+            <w:r>
+              <w:rPr/>
               <w:t>6</w:t>
             </w:r>
           </w:p>
@@ -316,29 +478,46 @@
       </w:tr>
       <w:tr>
         <w:trPr>
-          <w:trHeight w:val="698"/>
+          <w:trHeight w:val="698" w:hRule="atLeast"/>
         </w:trPr>
         <w:tc>
           <w:tcPr>
-            <w:tcW w:w="1317" w:type="dxa"/>
-          </w:tcPr>
-          <w:p>
-            <w:pPr>
-              <w:jc w:val="center"/>
-            </w:pPr>
-            <w:r>
+            <w:tcW w:w="1552" w:type="dxa"/>
+            <w:tcBorders/>
+            <w:shd w:fill="auto" w:val="clear"/>
+            <w:tcMar>
+              <w:left w:w="108" w:type="dxa"/>
+            </w:tcMar>
+          </w:tcPr>
+          <w:p>
+            <w:pPr>
+              <w:pStyle w:val="Normal"/>
+              <w:spacing w:lineRule="auto" w:line="240" w:before="0" w:after="0"/>
+              <w:jc w:val="center"/>
+              <w:rPr/>
+            </w:pPr>
+            <w:r>
+              <w:rPr/>
               <w:t>Saídas Externas</w:t>
             </w:r>
           </w:p>
         </w:tc>
         <w:tc>
           <w:tcPr>
-            <w:tcW w:w="1135" w:type="dxa"/>
-          </w:tcPr>
-          <w:p>
-            <w:pPr>
-              <w:jc w:val="center"/>
-              <w:rPr>
+            <w:tcW w:w="1403" w:type="dxa"/>
+            <w:tcBorders/>
+            <w:shd w:fill="auto" w:val="clear"/>
+            <w:tcMar>
+              <w:left w:w="108" w:type="dxa"/>
+            </w:tcMar>
+          </w:tcPr>
+          <w:p>
+            <w:pPr>
+              <w:pStyle w:val="Normal"/>
+              <w:spacing w:lineRule="auto" w:line="240" w:before="0" w:after="0"/>
+              <w:jc w:val="center"/>
+              <w:rPr>
+                <w:b/>
                 <w:b/>
               </w:rPr>
             </w:pPr>
@@ -352,25 +531,42 @@
         </w:tc>
         <w:tc>
           <w:tcPr>
-            <w:tcW w:w="542" w:type="dxa"/>
-          </w:tcPr>
-          <w:p>
-            <w:pPr>
-              <w:jc w:val="center"/>
-            </w:pPr>
-            <w:r>
+            <w:tcW w:w="524" w:type="dxa"/>
+            <w:tcBorders/>
+            <w:shd w:fill="auto" w:val="clear"/>
+            <w:tcMar>
+              <w:left w:w="108" w:type="dxa"/>
+            </w:tcMar>
+          </w:tcPr>
+          <w:p>
+            <w:pPr>
+              <w:pStyle w:val="Normal"/>
+              <w:spacing w:lineRule="auto" w:line="240" w:before="0" w:after="0"/>
+              <w:jc w:val="center"/>
+              <w:rPr/>
+            </w:pPr>
+            <w:r>
+              <w:rPr/>
               <w:t>X</w:t>
             </w:r>
           </w:p>
         </w:tc>
         <w:tc>
           <w:tcPr>
-            <w:tcW w:w="959" w:type="dxa"/>
-          </w:tcPr>
-          <w:p>
-            <w:pPr>
-              <w:jc w:val="center"/>
-              <w:rPr>
+            <w:tcW w:w="843" w:type="dxa"/>
+            <w:tcBorders/>
+            <w:shd w:fill="auto" w:val="clear"/>
+            <w:tcMar>
+              <w:left w:w="108" w:type="dxa"/>
+            </w:tcMar>
+          </w:tcPr>
+          <w:p>
+            <w:pPr>
+              <w:pStyle w:val="Normal"/>
+              <w:spacing w:lineRule="auto" w:line="240" w:before="0" w:after="0"/>
+              <w:jc w:val="center"/>
+              <w:rPr>
+                <w:b/>
                 <w:b/>
               </w:rPr>
             </w:pPr>
@@ -384,52 +580,88 @@
         </w:tc>
         <w:tc>
           <w:tcPr>
-            <w:tcW w:w="1254" w:type="dxa"/>
-          </w:tcPr>
-          <w:p>
-            <w:pPr>
-              <w:jc w:val="center"/>
-            </w:pPr>
-            <w:r>
+            <w:tcW w:w="1152" w:type="dxa"/>
+            <w:tcBorders/>
+            <w:shd w:fill="auto" w:val="clear"/>
+            <w:tcMar>
+              <w:left w:w="108" w:type="dxa"/>
+            </w:tcMar>
+          </w:tcPr>
+          <w:p>
+            <w:pPr>
+              <w:pStyle w:val="Normal"/>
+              <w:spacing w:lineRule="auto" w:line="240" w:before="0" w:after="0"/>
+              <w:jc w:val="center"/>
+              <w:rPr/>
+            </w:pPr>
+            <w:r>
+              <w:rPr/>
               <w:t>5</w:t>
             </w:r>
           </w:p>
         </w:tc>
         <w:tc>
           <w:tcPr>
-            <w:tcW w:w="1429" w:type="dxa"/>
-          </w:tcPr>
-          <w:p>
-            <w:pPr>
-              <w:jc w:val="center"/>
-            </w:pPr>
-            <w:r>
+            <w:tcW w:w="1361" w:type="dxa"/>
+            <w:tcBorders/>
+            <w:shd w:fill="auto" w:val="clear"/>
+            <w:tcMar>
+              <w:left w:w="108" w:type="dxa"/>
+            </w:tcMar>
+          </w:tcPr>
+          <w:p>
+            <w:pPr>
+              <w:pStyle w:val="Normal"/>
+              <w:spacing w:lineRule="auto" w:line="240" w:before="0" w:after="0"/>
+              <w:jc w:val="center"/>
+              <w:rPr/>
+            </w:pPr>
+            <w:r>
+              <w:rPr/>
               <w:t>7</w:t>
             </w:r>
           </w:p>
         </w:tc>
         <w:tc>
           <w:tcPr>
-            <w:tcW w:w="236" w:type="dxa"/>
-          </w:tcPr>
-          <w:p>
-            <w:pPr>
-              <w:jc w:val="center"/>
-            </w:pPr>
-            <w:r>
+            <w:tcW w:w="326" w:type="dxa"/>
+            <w:tcBorders/>
+            <w:shd w:fill="auto" w:val="clear"/>
+            <w:tcMar>
+              <w:left w:w="108" w:type="dxa"/>
+            </w:tcMar>
+          </w:tcPr>
+          <w:p>
+            <w:pPr>
+              <w:pStyle w:val="Normal"/>
+              <w:spacing w:lineRule="auto" w:line="240" w:before="0" w:after="0"/>
+              <w:jc w:val="center"/>
+              <w:rPr/>
+            </w:pPr>
+            <w:r>
+              <w:rPr/>
               <w:t>=</w:t>
             </w:r>
           </w:p>
         </w:tc>
         <w:tc>
           <w:tcPr>
-            <w:tcW w:w="1622" w:type="dxa"/>
-          </w:tcPr>
-          <w:p>
-            <w:pPr>
-              <w:jc w:val="center"/>
-            </w:pPr>
-            <w:r>
+            <w:tcW w:w="1332" w:type="dxa"/>
+            <w:tcBorders/>
+            <w:shd w:fill="auto" w:val="clear"/>
+            <w:tcMar>
+              <w:left w:w="108" w:type="dxa"/>
+            </w:tcMar>
+          </w:tcPr>
+          <w:p>
+            <w:pPr>
+              <w:pStyle w:val="Normal"/>
+              <w:spacing w:lineRule="auto" w:line="240" w:before="0" w:after="0"/>
+              <w:jc w:val="center"/>
+              <w:rPr/>
+            </w:pPr>
+            <w:r>
+              <w:rPr/>
               <w:t>4</w:t>
             </w:r>
           </w:p>
@@ -437,29 +669,46 @@
       </w:tr>
       <w:tr>
         <w:trPr>
-          <w:trHeight w:val="694"/>
+          <w:trHeight w:val="694" w:hRule="atLeast"/>
         </w:trPr>
         <w:tc>
           <w:tcPr>
-            <w:tcW w:w="1317" w:type="dxa"/>
-          </w:tcPr>
-          <w:p>
-            <w:pPr>
-              <w:jc w:val="center"/>
-            </w:pPr>
-            <w:r>
+            <w:tcW w:w="1552" w:type="dxa"/>
+            <w:tcBorders/>
+            <w:shd w:fill="auto" w:val="clear"/>
+            <w:tcMar>
+              <w:left w:w="108" w:type="dxa"/>
+            </w:tcMar>
+          </w:tcPr>
+          <w:p>
+            <w:pPr>
+              <w:pStyle w:val="Normal"/>
+              <w:spacing w:lineRule="auto" w:line="240" w:before="0" w:after="0"/>
+              <w:jc w:val="center"/>
+              <w:rPr/>
+            </w:pPr>
+            <w:r>
+              <w:rPr/>
               <w:t>Consultas Externas</w:t>
             </w:r>
           </w:p>
         </w:tc>
         <w:tc>
           <w:tcPr>
-            <w:tcW w:w="1135" w:type="dxa"/>
-          </w:tcPr>
-          <w:p>
-            <w:pPr>
-              <w:jc w:val="center"/>
-              <w:rPr>
+            <w:tcW w:w="1403" w:type="dxa"/>
+            <w:tcBorders/>
+            <w:shd w:fill="auto" w:val="clear"/>
+            <w:tcMar>
+              <w:left w:w="108" w:type="dxa"/>
+            </w:tcMar>
+          </w:tcPr>
+          <w:p>
+            <w:pPr>
+              <w:pStyle w:val="Normal"/>
+              <w:spacing w:lineRule="auto" w:line="240" w:before="0" w:after="0"/>
+              <w:jc w:val="center"/>
+              <w:rPr>
+                <w:b/>
                 <w:b/>
               </w:rPr>
             </w:pPr>
@@ -473,25 +722,42 @@
         </w:tc>
         <w:tc>
           <w:tcPr>
-            <w:tcW w:w="542" w:type="dxa"/>
-          </w:tcPr>
-          <w:p>
-            <w:pPr>
-              <w:jc w:val="center"/>
-            </w:pPr>
-            <w:r>
+            <w:tcW w:w="524" w:type="dxa"/>
+            <w:tcBorders/>
+            <w:shd w:fill="auto" w:val="clear"/>
+            <w:tcMar>
+              <w:left w:w="108" w:type="dxa"/>
+            </w:tcMar>
+          </w:tcPr>
+          <w:p>
+            <w:pPr>
+              <w:pStyle w:val="Normal"/>
+              <w:spacing w:lineRule="auto" w:line="240" w:before="0" w:after="0"/>
+              <w:jc w:val="center"/>
+              <w:rPr/>
+            </w:pPr>
+            <w:r>
+              <w:rPr/>
               <w:t>X</w:t>
             </w:r>
           </w:p>
         </w:tc>
         <w:tc>
           <w:tcPr>
-            <w:tcW w:w="959" w:type="dxa"/>
-          </w:tcPr>
-          <w:p>
-            <w:pPr>
-              <w:jc w:val="center"/>
-              <w:rPr>
+            <w:tcW w:w="843" w:type="dxa"/>
+            <w:tcBorders/>
+            <w:shd w:fill="auto" w:val="clear"/>
+            <w:tcMar>
+              <w:left w:w="108" w:type="dxa"/>
+            </w:tcMar>
+          </w:tcPr>
+          <w:p>
+            <w:pPr>
+              <w:pStyle w:val="Normal"/>
+              <w:spacing w:lineRule="auto" w:line="240" w:before="0" w:after="0"/>
+              <w:jc w:val="center"/>
+              <w:rPr>
+                <w:b/>
                 <w:b/>
               </w:rPr>
             </w:pPr>
@@ -505,79 +771,133 @@
         </w:tc>
         <w:tc>
           <w:tcPr>
-            <w:tcW w:w="1254" w:type="dxa"/>
-          </w:tcPr>
-          <w:p>
-            <w:pPr>
-              <w:jc w:val="center"/>
-            </w:pPr>
-            <w:r>
+            <w:tcW w:w="1152" w:type="dxa"/>
+            <w:tcBorders/>
+            <w:shd w:fill="auto" w:val="clear"/>
+            <w:tcMar>
+              <w:left w:w="108" w:type="dxa"/>
+            </w:tcMar>
+          </w:tcPr>
+          <w:p>
+            <w:pPr>
+              <w:pStyle w:val="Normal"/>
+              <w:spacing w:lineRule="auto" w:line="240" w:before="0" w:after="0"/>
+              <w:jc w:val="center"/>
+              <w:rPr/>
+            </w:pPr>
+            <w:r>
+              <w:rPr/>
               <w:t>4</w:t>
             </w:r>
           </w:p>
         </w:tc>
         <w:tc>
           <w:tcPr>
-            <w:tcW w:w="1429" w:type="dxa"/>
-          </w:tcPr>
-          <w:p>
-            <w:pPr>
-              <w:jc w:val="center"/>
-            </w:pPr>
-            <w:r>
+            <w:tcW w:w="1361" w:type="dxa"/>
+            <w:tcBorders/>
+            <w:shd w:fill="auto" w:val="clear"/>
+            <w:tcMar>
+              <w:left w:w="108" w:type="dxa"/>
+            </w:tcMar>
+          </w:tcPr>
+          <w:p>
+            <w:pPr>
+              <w:pStyle w:val="Normal"/>
+              <w:spacing w:lineRule="auto" w:line="240" w:before="0" w:after="0"/>
+              <w:jc w:val="center"/>
+              <w:rPr/>
+            </w:pPr>
+            <w:r>
+              <w:rPr/>
               <w:t>6</w:t>
             </w:r>
           </w:p>
         </w:tc>
         <w:tc>
           <w:tcPr>
-            <w:tcW w:w="236" w:type="dxa"/>
-          </w:tcPr>
-          <w:p>
-            <w:pPr>
-              <w:jc w:val="center"/>
-            </w:pPr>
-            <w:r>
+            <w:tcW w:w="326" w:type="dxa"/>
+            <w:tcBorders/>
+            <w:shd w:fill="auto" w:val="clear"/>
+            <w:tcMar>
+              <w:left w:w="108" w:type="dxa"/>
+            </w:tcMar>
+          </w:tcPr>
+          <w:p>
+            <w:pPr>
+              <w:pStyle w:val="Normal"/>
+              <w:spacing w:lineRule="auto" w:line="240" w:before="0" w:after="0"/>
+              <w:jc w:val="center"/>
+              <w:rPr/>
+            </w:pPr>
+            <w:r>
+              <w:rPr/>
               <w:t>=</w:t>
             </w:r>
           </w:p>
         </w:tc>
         <w:tc>
           <w:tcPr>
-            <w:tcW w:w="1622" w:type="dxa"/>
-          </w:tcPr>
-          <w:p>
-            <w:pPr>
-              <w:jc w:val="center"/>
-            </w:pPr>
-            <w:r>
+            <w:tcW w:w="1332" w:type="dxa"/>
+            <w:tcBorders/>
+            <w:shd w:fill="auto" w:val="clear"/>
+            <w:tcMar>
+              <w:left w:w="108" w:type="dxa"/>
+            </w:tcMar>
+          </w:tcPr>
+          <w:p>
+            <w:pPr>
+              <w:pStyle w:val="Normal"/>
+              <w:spacing w:lineRule="auto" w:line="240" w:before="0" w:after="0"/>
+              <w:jc w:val="center"/>
+              <w:rPr/>
+            </w:pPr>
+            <w:r>
+              <w:rPr/>
               <w:t>0</w:t>
             </w:r>
           </w:p>
         </w:tc>
       </w:tr>
       <w:tr>
-        <w:tc>
-          <w:tcPr>
-            <w:tcW w:w="1317" w:type="dxa"/>
-          </w:tcPr>
-          <w:p>
-            <w:pPr>
-              <w:jc w:val="center"/>
-            </w:pPr>
-            <w:r>
+        <w:trPr/>
+        <w:tc>
+          <w:tcPr>
+            <w:tcW w:w="1552" w:type="dxa"/>
+            <w:tcBorders/>
+            <w:shd w:fill="auto" w:val="clear"/>
+            <w:tcMar>
+              <w:left w:w="108" w:type="dxa"/>
+            </w:tcMar>
+          </w:tcPr>
+          <w:p>
+            <w:pPr>
+              <w:pStyle w:val="Normal"/>
+              <w:spacing w:lineRule="auto" w:line="240" w:before="0" w:after="0"/>
+              <w:jc w:val="center"/>
+              <w:rPr/>
+            </w:pPr>
+            <w:r>
+              <w:rPr/>
               <w:t>Arquivos Lógicos Internos</w:t>
             </w:r>
           </w:p>
         </w:tc>
         <w:tc>
           <w:tcPr>
-            <w:tcW w:w="1135" w:type="dxa"/>
-          </w:tcPr>
-          <w:p>
-            <w:pPr>
-              <w:jc w:val="center"/>
-              <w:rPr>
+            <w:tcW w:w="1403" w:type="dxa"/>
+            <w:tcBorders/>
+            <w:shd w:fill="auto" w:val="clear"/>
+            <w:tcMar>
+              <w:left w:w="108" w:type="dxa"/>
+            </w:tcMar>
+          </w:tcPr>
+          <w:p>
+            <w:pPr>
+              <w:pStyle w:val="Normal"/>
+              <w:spacing w:lineRule="auto" w:line="240" w:before="0" w:after="0"/>
+              <w:jc w:val="center"/>
+              <w:rPr>
+                <w:b/>
                 <w:b/>
               </w:rPr>
             </w:pPr>
@@ -591,25 +911,42 @@
         </w:tc>
         <w:tc>
           <w:tcPr>
-            <w:tcW w:w="542" w:type="dxa"/>
-          </w:tcPr>
-          <w:p>
-            <w:pPr>
-              <w:jc w:val="center"/>
-            </w:pPr>
-            <w:r>
+            <w:tcW w:w="524" w:type="dxa"/>
+            <w:tcBorders/>
+            <w:shd w:fill="auto" w:val="clear"/>
+            <w:tcMar>
+              <w:left w:w="108" w:type="dxa"/>
+            </w:tcMar>
+          </w:tcPr>
+          <w:p>
+            <w:pPr>
+              <w:pStyle w:val="Normal"/>
+              <w:spacing w:lineRule="auto" w:line="240" w:before="0" w:after="0"/>
+              <w:jc w:val="center"/>
+              <w:rPr/>
+            </w:pPr>
+            <w:r>
+              <w:rPr/>
               <w:t>X</w:t>
             </w:r>
           </w:p>
         </w:tc>
         <w:tc>
           <w:tcPr>
-            <w:tcW w:w="959" w:type="dxa"/>
-          </w:tcPr>
-          <w:p>
-            <w:pPr>
-              <w:jc w:val="center"/>
-              <w:rPr>
+            <w:tcW w:w="843" w:type="dxa"/>
+            <w:tcBorders/>
+            <w:shd w:fill="auto" w:val="clear"/>
+            <w:tcMar>
+              <w:left w:w="108" w:type="dxa"/>
+            </w:tcMar>
+          </w:tcPr>
+          <w:p>
+            <w:pPr>
+              <w:pStyle w:val="Normal"/>
+              <w:spacing w:lineRule="auto" w:line="240" w:before="0" w:after="0"/>
+              <w:jc w:val="center"/>
+              <w:rPr>
+                <w:b/>
                 <w:b/>
               </w:rPr>
             </w:pPr>
@@ -623,79 +960,133 @@
         </w:tc>
         <w:tc>
           <w:tcPr>
-            <w:tcW w:w="1254" w:type="dxa"/>
-          </w:tcPr>
-          <w:p>
-            <w:pPr>
-              <w:jc w:val="center"/>
-            </w:pPr>
-            <w:r>
+            <w:tcW w:w="1152" w:type="dxa"/>
+            <w:tcBorders/>
+            <w:shd w:fill="auto" w:val="clear"/>
+            <w:tcMar>
+              <w:left w:w="108" w:type="dxa"/>
+            </w:tcMar>
+          </w:tcPr>
+          <w:p>
+            <w:pPr>
+              <w:pStyle w:val="Normal"/>
+              <w:spacing w:lineRule="auto" w:line="240" w:before="0" w:after="0"/>
+              <w:jc w:val="center"/>
+              <w:rPr/>
+            </w:pPr>
+            <w:r>
+              <w:rPr/>
               <w:t>10</w:t>
             </w:r>
           </w:p>
         </w:tc>
         <w:tc>
           <w:tcPr>
-            <w:tcW w:w="1429" w:type="dxa"/>
-          </w:tcPr>
-          <w:p>
-            <w:pPr>
-              <w:jc w:val="center"/>
-            </w:pPr>
-            <w:r>
+            <w:tcW w:w="1361" w:type="dxa"/>
+            <w:tcBorders/>
+            <w:shd w:fill="auto" w:val="clear"/>
+            <w:tcMar>
+              <w:left w:w="108" w:type="dxa"/>
+            </w:tcMar>
+          </w:tcPr>
+          <w:p>
+            <w:pPr>
+              <w:pStyle w:val="Normal"/>
+              <w:spacing w:lineRule="auto" w:line="240" w:before="0" w:after="0"/>
+              <w:jc w:val="center"/>
+              <w:rPr/>
+            </w:pPr>
+            <w:r>
+              <w:rPr/>
               <w:t>15</w:t>
             </w:r>
           </w:p>
         </w:tc>
         <w:tc>
           <w:tcPr>
-            <w:tcW w:w="236" w:type="dxa"/>
-          </w:tcPr>
-          <w:p>
-            <w:pPr>
-              <w:jc w:val="center"/>
-            </w:pPr>
-            <w:r>
+            <w:tcW w:w="326" w:type="dxa"/>
+            <w:tcBorders/>
+            <w:shd w:fill="auto" w:val="clear"/>
+            <w:tcMar>
+              <w:left w:w="108" w:type="dxa"/>
+            </w:tcMar>
+          </w:tcPr>
+          <w:p>
+            <w:pPr>
+              <w:pStyle w:val="Normal"/>
+              <w:spacing w:lineRule="auto" w:line="240" w:before="0" w:after="0"/>
+              <w:jc w:val="center"/>
+              <w:rPr/>
+            </w:pPr>
+            <w:r>
+              <w:rPr/>
               <w:t>=</w:t>
             </w:r>
           </w:p>
         </w:tc>
         <w:tc>
           <w:tcPr>
-            <w:tcW w:w="1622" w:type="dxa"/>
-          </w:tcPr>
-          <w:p>
-            <w:pPr>
-              <w:jc w:val="center"/>
-            </w:pPr>
-            <w:r>
+            <w:tcW w:w="1332" w:type="dxa"/>
+            <w:tcBorders/>
+            <w:shd w:fill="auto" w:val="clear"/>
+            <w:tcMar>
+              <w:left w:w="108" w:type="dxa"/>
+            </w:tcMar>
+          </w:tcPr>
+          <w:p>
+            <w:pPr>
+              <w:pStyle w:val="Normal"/>
+              <w:spacing w:lineRule="auto" w:line="240" w:before="0" w:after="0"/>
+              <w:jc w:val="center"/>
+              <w:rPr/>
+            </w:pPr>
+            <w:r>
+              <w:rPr/>
               <w:t>0</w:t>
             </w:r>
           </w:p>
         </w:tc>
       </w:tr>
       <w:tr>
-        <w:tc>
-          <w:tcPr>
-            <w:tcW w:w="1317" w:type="dxa"/>
-          </w:tcPr>
-          <w:p>
-            <w:pPr>
-              <w:jc w:val="center"/>
-            </w:pPr>
-            <w:r>
+        <w:trPr/>
+        <w:tc>
+          <w:tcPr>
+            <w:tcW w:w="1552" w:type="dxa"/>
+            <w:tcBorders/>
+            <w:shd w:fill="auto" w:val="clear"/>
+            <w:tcMar>
+              <w:left w:w="108" w:type="dxa"/>
+            </w:tcMar>
+          </w:tcPr>
+          <w:p>
+            <w:pPr>
+              <w:pStyle w:val="Normal"/>
+              <w:spacing w:lineRule="auto" w:line="240" w:before="0" w:after="0"/>
+              <w:jc w:val="center"/>
+              <w:rPr/>
+            </w:pPr>
+            <w:r>
+              <w:rPr/>
               <w:t>Arquivos de Interface Externos</w:t>
             </w:r>
           </w:p>
         </w:tc>
         <w:tc>
           <w:tcPr>
-            <w:tcW w:w="1135" w:type="dxa"/>
-          </w:tcPr>
-          <w:p>
-            <w:pPr>
-              <w:jc w:val="center"/>
-              <w:rPr>
+            <w:tcW w:w="1403" w:type="dxa"/>
+            <w:tcBorders/>
+            <w:shd w:fill="auto" w:val="clear"/>
+            <w:tcMar>
+              <w:left w:w="108" w:type="dxa"/>
+            </w:tcMar>
+          </w:tcPr>
+          <w:p>
+            <w:pPr>
+              <w:pStyle w:val="Normal"/>
+              <w:spacing w:lineRule="auto" w:line="240" w:before="0" w:after="0"/>
+              <w:jc w:val="center"/>
+              <w:rPr>
+                <w:b/>
                 <w:b/>
               </w:rPr>
             </w:pPr>
@@ -709,25 +1100,42 @@
         </w:tc>
         <w:tc>
           <w:tcPr>
-            <w:tcW w:w="542" w:type="dxa"/>
-          </w:tcPr>
-          <w:p>
-            <w:pPr>
-              <w:jc w:val="center"/>
-            </w:pPr>
-            <w:r>
+            <w:tcW w:w="524" w:type="dxa"/>
+            <w:tcBorders/>
+            <w:shd w:fill="auto" w:val="clear"/>
+            <w:tcMar>
+              <w:left w:w="108" w:type="dxa"/>
+            </w:tcMar>
+          </w:tcPr>
+          <w:p>
+            <w:pPr>
+              <w:pStyle w:val="Normal"/>
+              <w:spacing w:lineRule="auto" w:line="240" w:before="0" w:after="0"/>
+              <w:jc w:val="center"/>
+              <w:rPr/>
+            </w:pPr>
+            <w:r>
+              <w:rPr/>
               <w:t>X</w:t>
             </w:r>
           </w:p>
         </w:tc>
         <w:tc>
           <w:tcPr>
-            <w:tcW w:w="959" w:type="dxa"/>
-          </w:tcPr>
-          <w:p>
-            <w:pPr>
-              <w:jc w:val="center"/>
-              <w:rPr>
+            <w:tcW w:w="843" w:type="dxa"/>
+            <w:tcBorders/>
+            <w:shd w:fill="auto" w:val="clear"/>
+            <w:tcMar>
+              <w:left w:w="108" w:type="dxa"/>
+            </w:tcMar>
+          </w:tcPr>
+          <w:p>
+            <w:pPr>
+              <w:pStyle w:val="Normal"/>
+              <w:spacing w:lineRule="auto" w:line="240" w:before="0" w:after="0"/>
+              <w:jc w:val="center"/>
+              <w:rPr>
+                <w:b/>
                 <w:b/>
               </w:rPr>
             </w:pPr>
@@ -741,52 +1149,88 @@
         </w:tc>
         <w:tc>
           <w:tcPr>
-            <w:tcW w:w="1254" w:type="dxa"/>
-          </w:tcPr>
-          <w:p>
-            <w:pPr>
-              <w:jc w:val="center"/>
-            </w:pPr>
-            <w:r>
+            <w:tcW w:w="1152" w:type="dxa"/>
+            <w:tcBorders/>
+            <w:shd w:fill="auto" w:val="clear"/>
+            <w:tcMar>
+              <w:left w:w="108" w:type="dxa"/>
+            </w:tcMar>
+          </w:tcPr>
+          <w:p>
+            <w:pPr>
+              <w:pStyle w:val="Normal"/>
+              <w:spacing w:lineRule="auto" w:line="240" w:before="0" w:after="0"/>
+              <w:jc w:val="center"/>
+              <w:rPr/>
+            </w:pPr>
+            <w:r>
+              <w:rPr/>
               <w:t>7</w:t>
             </w:r>
           </w:p>
         </w:tc>
         <w:tc>
           <w:tcPr>
-            <w:tcW w:w="1429" w:type="dxa"/>
-          </w:tcPr>
-          <w:p>
-            <w:pPr>
-              <w:jc w:val="center"/>
-            </w:pPr>
-            <w:r>
+            <w:tcW w:w="1361" w:type="dxa"/>
+            <w:tcBorders/>
+            <w:shd w:fill="auto" w:val="clear"/>
+            <w:tcMar>
+              <w:left w:w="108" w:type="dxa"/>
+            </w:tcMar>
+          </w:tcPr>
+          <w:p>
+            <w:pPr>
+              <w:pStyle w:val="Normal"/>
+              <w:spacing w:lineRule="auto" w:line="240" w:before="0" w:after="0"/>
+              <w:jc w:val="center"/>
+              <w:rPr/>
+            </w:pPr>
+            <w:r>
+              <w:rPr/>
               <w:t>10</w:t>
             </w:r>
           </w:p>
         </w:tc>
         <w:tc>
           <w:tcPr>
-            <w:tcW w:w="236" w:type="dxa"/>
-          </w:tcPr>
-          <w:p>
-            <w:pPr>
-              <w:jc w:val="center"/>
-            </w:pPr>
-            <w:r>
+            <w:tcW w:w="326" w:type="dxa"/>
+            <w:tcBorders/>
+            <w:shd w:fill="auto" w:val="clear"/>
+            <w:tcMar>
+              <w:left w:w="108" w:type="dxa"/>
+            </w:tcMar>
+          </w:tcPr>
+          <w:p>
+            <w:pPr>
+              <w:pStyle w:val="Normal"/>
+              <w:spacing w:lineRule="auto" w:line="240" w:before="0" w:after="0"/>
+              <w:jc w:val="center"/>
+              <w:rPr/>
+            </w:pPr>
+            <w:r>
+              <w:rPr/>
               <w:t>=</w:t>
             </w:r>
           </w:p>
         </w:tc>
         <w:tc>
           <w:tcPr>
-            <w:tcW w:w="1622" w:type="dxa"/>
-          </w:tcPr>
-          <w:p>
-            <w:pPr>
-              <w:jc w:val="center"/>
-            </w:pPr>
-            <w:r>
+            <w:tcW w:w="1332" w:type="dxa"/>
+            <w:tcBorders/>
+            <w:shd w:fill="auto" w:val="clear"/>
+            <w:tcMar>
+              <w:left w:w="108" w:type="dxa"/>
+            </w:tcMar>
+          </w:tcPr>
+          <w:p>
+            <w:pPr>
+              <w:pStyle w:val="Normal"/>
+              <w:spacing w:lineRule="auto" w:line="240" w:before="0" w:after="0"/>
+              <w:jc w:val="center"/>
+              <w:rPr/>
+            </w:pPr>
+            <w:r>
+              <w:rPr/>
               <w:t>0</w:t>
             </w:r>
           </w:p>
@@ -795,26 +1239,21 @@
     </w:tbl>
     <w:p>
       <w:pPr>
-        <w:ind w:left="2832"/>
+        <w:pStyle w:val="Normal"/>
+        <w:ind w:left="2832" w:hanging="0"/>
         <w:jc w:val="center"/>
         <w:rPr>
           <w:b/>
-        </w:rPr>
-      </w:pPr>
-      <w:r>
-        <w:t xml:space="preserve">         </w:t>
-      </w:r>
-      <w:r>
-        <w:t xml:space="preserve">      </w:t>
-      </w:r>
-      <w:r>
-        <w:t xml:space="preserve">                     </w:t>
-      </w:r>
-      <w:r>
-        <w:t xml:space="preserve">   Contagem Total      =</w:t>
-      </w:r>
-      <w:r>
-        <w:t xml:space="preserve">            </w:t>
+          <w:b/>
+        </w:rPr>
+      </w:pPr>
+      <w:r>
+        <w:rPr/>
+        <w:t xml:space="preserve">                                       </w:t>
+      </w:r>
+      <w:r>
+        <w:rPr/>
+        <w:t xml:space="preserve">Contagem Total      =            </w:t>
       </w:r>
       <w:r>
         <w:rPr>
@@ -825,8 +1264,10 @@
     </w:p>
     <w:p>
       <w:pPr>
-        <w:jc w:val="both"/>
-        <w:rPr>
+        <w:pStyle w:val="Normal"/>
+        <w:jc w:val="both"/>
+        <w:rPr>
+          <w:b/>
           <w:b/>
         </w:rPr>
       </w:pPr>
@@ -840,10 +1281,11 @@
     <w:p>
       <w:pPr>
         <w:pStyle w:val="ListParagraph"/>
-        <w:spacing w:line="240" w:lineRule="auto"/>
-        <w:ind w:left="0"/>
-        <w:jc w:val="both"/>
-        <w:rPr>
+        <w:spacing w:lineRule="auto" w:line="240"/>
+        <w:ind w:left="0" w:hanging="0"/>
+        <w:jc w:val="both"/>
+        <w:rPr>
+          <w:b/>
           <w:b/>
         </w:rPr>
       </w:pPr>
@@ -857,9 +1299,10 @@
     <w:p>
       <w:pPr>
         <w:pStyle w:val="ListParagraph"/>
-        <w:spacing w:line="240" w:lineRule="auto"/>
-        <w:ind w:left="0"/>
-        <w:jc w:val="both"/>
+        <w:spacing w:lineRule="auto" w:line="240"/>
+        <w:ind w:left="0" w:hanging="0"/>
+        <w:jc w:val="both"/>
+        <w:rPr/>
       </w:pPr>
       <w:r>
         <w:rPr>
@@ -868,16 +1311,18 @@
         <w:tab/>
       </w:r>
       <w:r>
+        <w:rPr/>
         <w:t>0</w:t>
       </w:r>
     </w:p>
     <w:p>
       <w:pPr>
         <w:pStyle w:val="ListParagraph"/>
-        <w:spacing w:line="240" w:lineRule="auto"/>
-        <w:ind w:left="0"/>
-        <w:jc w:val="both"/>
-        <w:rPr>
+        <w:spacing w:lineRule="auto" w:line="240"/>
+        <w:ind w:left="0" w:hanging="0"/>
+        <w:jc w:val="both"/>
+        <w:rPr>
+          <w:b/>
           <w:b/>
         </w:rPr>
       </w:pPr>
@@ -891,9 +1336,10 @@
     <w:p>
       <w:pPr>
         <w:pStyle w:val="ListParagraph"/>
-        <w:spacing w:line="240" w:lineRule="auto"/>
-        <w:ind w:left="0"/>
-        <w:jc w:val="both"/>
+        <w:spacing w:lineRule="auto" w:line="240"/>
+        <w:ind w:left="0" w:hanging="0"/>
+        <w:jc w:val="both"/>
+        <w:rPr/>
       </w:pPr>
       <w:r>
         <w:rPr>
@@ -902,16 +1348,18 @@
         <w:tab/>
       </w:r>
       <w:r>
+        <w:rPr/>
         <w:t>0</w:t>
       </w:r>
     </w:p>
     <w:p>
       <w:pPr>
         <w:pStyle w:val="ListParagraph"/>
-        <w:spacing w:line="240" w:lineRule="auto"/>
-        <w:ind w:left="0"/>
-        <w:jc w:val="both"/>
-        <w:rPr>
+        <w:spacing w:lineRule="auto" w:line="240"/>
+        <w:ind w:left="0" w:hanging="0"/>
+        <w:jc w:val="both"/>
+        <w:rPr>
+          <w:b/>
           <w:b/>
         </w:rPr>
       </w:pPr>
@@ -925,9 +1373,10 @@
     <w:p>
       <w:pPr>
         <w:pStyle w:val="ListParagraph"/>
-        <w:spacing w:line="240" w:lineRule="auto"/>
-        <w:ind w:left="0"/>
-        <w:jc w:val="both"/>
+        <w:spacing w:lineRule="auto" w:line="240"/>
+        <w:ind w:left="0" w:hanging="0"/>
+        <w:jc w:val="both"/>
+        <w:rPr/>
       </w:pPr>
       <w:r>
         <w:rPr>
@@ -936,16 +1385,18 @@
         <w:tab/>
       </w:r>
       <w:r>
+        <w:rPr/>
         <w:t>0</w:t>
       </w:r>
     </w:p>
     <w:p>
       <w:pPr>
         <w:pStyle w:val="ListParagraph"/>
-        <w:spacing w:line="240" w:lineRule="auto"/>
-        <w:ind w:left="0"/>
-        <w:jc w:val="both"/>
-        <w:rPr>
+        <w:spacing w:lineRule="auto" w:line="240"/>
+        <w:ind w:left="0" w:hanging="0"/>
+        <w:jc w:val="both"/>
+        <w:rPr>
+          <w:b/>
           <w:b/>
         </w:rPr>
       </w:pPr>
@@ -959,9 +1410,10 @@
     <w:p>
       <w:pPr>
         <w:pStyle w:val="ListParagraph"/>
-        <w:spacing w:line="240" w:lineRule="auto"/>
-        <w:ind w:left="0"/>
-        <w:jc w:val="both"/>
+        <w:spacing w:lineRule="auto" w:line="240"/>
+        <w:ind w:left="0" w:hanging="0"/>
+        <w:jc w:val="both"/>
+        <w:rPr/>
       </w:pPr>
       <w:r>
         <w:rPr>
@@ -970,16 +1422,18 @@
         <w:tab/>
       </w:r>
       <w:r>
+        <w:rPr/>
         <w:t>2</w:t>
       </w:r>
     </w:p>
     <w:p>
       <w:pPr>
         <w:pStyle w:val="ListParagraph"/>
-        <w:spacing w:line="240" w:lineRule="auto"/>
-        <w:ind w:left="0"/>
-        <w:jc w:val="both"/>
-        <w:rPr>
+        <w:spacing w:lineRule="auto" w:line="240"/>
+        <w:ind w:left="0" w:hanging="0"/>
+        <w:jc w:val="both"/>
+        <w:rPr>
+          <w:b/>
           <w:b/>
         </w:rPr>
       </w:pPr>
@@ -993,9 +1447,10 @@
     <w:p>
       <w:pPr>
         <w:pStyle w:val="ListParagraph"/>
-        <w:spacing w:line="240" w:lineRule="auto"/>
-        <w:ind w:left="0"/>
-        <w:jc w:val="both"/>
+        <w:spacing w:lineRule="auto" w:line="240"/>
+        <w:ind w:left="0" w:hanging="0"/>
+        <w:jc w:val="both"/>
+        <w:rPr/>
       </w:pPr>
       <w:r>
         <w:rPr>
@@ -1004,16 +1459,18 @@
         <w:tab/>
       </w:r>
       <w:r>
+        <w:rPr/>
         <w:t>3</w:t>
       </w:r>
     </w:p>
     <w:p>
       <w:pPr>
         <w:pStyle w:val="ListParagraph"/>
-        <w:spacing w:line="240" w:lineRule="auto"/>
-        <w:ind w:left="0"/>
-        <w:jc w:val="both"/>
-        <w:rPr>
+        <w:spacing w:lineRule="auto" w:line="240"/>
+        <w:ind w:left="0" w:hanging="0"/>
+        <w:jc w:val="both"/>
+        <w:rPr>
+          <w:b/>
           <w:b/>
         </w:rPr>
       </w:pPr>
@@ -1040,9 +1497,10 @@
     <w:p>
       <w:pPr>
         <w:pStyle w:val="ListParagraph"/>
-        <w:spacing w:line="240" w:lineRule="auto"/>
-        <w:ind w:left="0"/>
-        <w:jc w:val="both"/>
+        <w:spacing w:lineRule="auto" w:line="240"/>
+        <w:ind w:left="0" w:hanging="0"/>
+        <w:jc w:val="both"/>
+        <w:rPr/>
       </w:pPr>
       <w:r>
         <w:rPr>
@@ -1051,16 +1509,18 @@
         <w:tab/>
       </w:r>
       <w:r>
+        <w:rPr/>
         <w:t>0</w:t>
       </w:r>
     </w:p>
     <w:p>
       <w:pPr>
         <w:pStyle w:val="ListParagraph"/>
-        <w:spacing w:line="240" w:lineRule="auto"/>
-        <w:ind w:left="0"/>
-        <w:jc w:val="both"/>
-        <w:rPr>
+        <w:spacing w:lineRule="auto" w:line="240"/>
+        <w:ind w:left="0" w:hanging="0"/>
+        <w:jc w:val="both"/>
+        <w:rPr>
+          <w:b/>
           <w:b/>
         </w:rPr>
       </w:pPr>
@@ -1087,9 +1547,10 @@
     <w:p>
       <w:pPr>
         <w:pStyle w:val="ListParagraph"/>
-        <w:spacing w:line="240" w:lineRule="auto"/>
-        <w:ind w:left="0"/>
-        <w:jc w:val="both"/>
+        <w:spacing w:lineRule="auto" w:line="240"/>
+        <w:ind w:left="0" w:hanging="0"/>
+        <w:jc w:val="both"/>
+        <w:rPr/>
       </w:pPr>
       <w:r>
         <w:rPr>
@@ -1098,16 +1559,18 @@
         <w:tab/>
       </w:r>
       <w:r>
+        <w:rPr/>
         <w:t>0</w:t>
       </w:r>
     </w:p>
     <w:p>
       <w:pPr>
         <w:pStyle w:val="ListParagraph"/>
-        <w:spacing w:line="240" w:lineRule="auto"/>
-        <w:ind w:left="0"/>
-        <w:jc w:val="both"/>
-        <w:rPr>
+        <w:spacing w:lineRule="auto" w:line="240"/>
+        <w:ind w:left="0" w:hanging="0"/>
+        <w:jc w:val="both"/>
+        <w:rPr>
+          <w:b/>
           <w:b/>
         </w:rPr>
       </w:pPr>
@@ -1134,9 +1597,10 @@
     <w:p>
       <w:pPr>
         <w:pStyle w:val="ListParagraph"/>
-        <w:spacing w:line="240" w:lineRule="auto"/>
-        <w:ind w:left="0"/>
-        <w:jc w:val="both"/>
+        <w:spacing w:lineRule="auto" w:line="240"/>
+        <w:ind w:left="0" w:hanging="0"/>
+        <w:jc w:val="both"/>
+        <w:rPr/>
       </w:pPr>
       <w:r>
         <w:rPr>
@@ -1145,16 +1609,18 @@
         <w:tab/>
       </w:r>
       <w:r>
+        <w:rPr/>
         <w:t>0</w:t>
       </w:r>
     </w:p>
     <w:p>
       <w:pPr>
         <w:pStyle w:val="ListParagraph"/>
-        <w:spacing w:line="240" w:lineRule="auto"/>
-        <w:ind w:left="0"/>
-        <w:jc w:val="both"/>
-        <w:rPr>
+        <w:spacing w:lineRule="auto" w:line="240"/>
+        <w:ind w:left="0" w:hanging="0"/>
+        <w:jc w:val="both"/>
+        <w:rPr>
+          <w:b/>
           <w:b/>
         </w:rPr>
       </w:pPr>
@@ -1168,9 +1634,10 @@
     <w:p>
       <w:pPr>
         <w:pStyle w:val="ListParagraph"/>
-        <w:spacing w:line="240" w:lineRule="auto"/>
-        <w:ind w:left="0"/>
-        <w:jc w:val="both"/>
+        <w:spacing w:lineRule="auto" w:line="240"/>
+        <w:ind w:left="0" w:hanging="0"/>
+        <w:jc w:val="both"/>
+        <w:rPr/>
       </w:pPr>
       <w:r>
         <w:rPr>
@@ -1179,16 +1646,18 @@
         <w:tab/>
       </w:r>
       <w:r>
+        <w:rPr/>
         <w:t>2</w:t>
       </w:r>
     </w:p>
     <w:p>
       <w:pPr>
         <w:pStyle w:val="ListParagraph"/>
-        <w:spacing w:line="240" w:lineRule="auto"/>
-        <w:ind w:left="0"/>
-        <w:jc w:val="both"/>
-        <w:rPr>
+        <w:spacing w:lineRule="auto" w:line="240"/>
+        <w:ind w:left="0" w:hanging="0"/>
+        <w:jc w:val="both"/>
+        <w:rPr>
+          <w:b/>
           <w:b/>
         </w:rPr>
       </w:pPr>
@@ -1202,9 +1671,10 @@
     <w:p>
       <w:pPr>
         <w:pStyle w:val="ListParagraph"/>
-        <w:spacing w:line="240" w:lineRule="auto"/>
-        <w:ind w:left="0"/>
-        <w:jc w:val="both"/>
+        <w:spacing w:lineRule="auto" w:line="240"/>
+        <w:ind w:left="0" w:hanging="0"/>
+        <w:jc w:val="both"/>
+        <w:rPr/>
       </w:pPr>
       <w:r>
         <w:rPr>
@@ -1213,16 +1683,18 @@
         <w:tab/>
       </w:r>
       <w:r>
+        <w:rPr/>
         <w:t>2</w:t>
       </w:r>
     </w:p>
     <w:p>
       <w:pPr>
         <w:pStyle w:val="ListParagraph"/>
-        <w:spacing w:line="240" w:lineRule="auto"/>
-        <w:ind w:left="0"/>
-        <w:jc w:val="both"/>
-        <w:rPr>
+        <w:spacing w:lineRule="auto" w:line="240"/>
+        <w:ind w:left="0" w:hanging="0"/>
+        <w:jc w:val="both"/>
+        <w:rPr>
+          <w:b/>
           <w:b/>
         </w:rPr>
       </w:pPr>
@@ -1236,9 +1708,10 @@
     <w:p>
       <w:pPr>
         <w:pStyle w:val="ListParagraph"/>
-        <w:spacing w:line="240" w:lineRule="auto"/>
-        <w:ind w:left="0"/>
-        <w:jc w:val="both"/>
+        <w:spacing w:lineRule="auto" w:line="240"/>
+        <w:ind w:left="0" w:hanging="0"/>
+        <w:jc w:val="both"/>
+        <w:rPr/>
       </w:pPr>
       <w:r>
         <w:rPr>
@@ -1247,38 +1720,35 @@
         <w:tab/>
       </w:r>
       <w:r>
+        <w:rPr/>
         <w:t>2</w:t>
       </w:r>
     </w:p>
     <w:p>
       <w:pPr>
         <w:pStyle w:val="ListParagraph"/>
-        <w:spacing w:line="240" w:lineRule="auto"/>
-        <w:ind w:left="0"/>
-        <w:jc w:val="both"/>
-        <w:rPr>
-          <w:b/>
-        </w:rPr>
-      </w:pPr>
-      <w:r>
-        <w:rPr>
-          <w:b/>
-        </w:rPr>
-        <w:t>12-) A instalação está incluída no projeto</w:t>
-      </w:r>
-      <w:r>
-        <w:rPr>
-          <w:b/>
-        </w:rPr>
-        <w:t>?</w:t>
+        <w:spacing w:lineRule="auto" w:line="240"/>
+        <w:ind w:left="0" w:hanging="0"/>
+        <w:jc w:val="both"/>
+        <w:rPr>
+          <w:b/>
+          <w:b/>
+        </w:rPr>
+      </w:pPr>
+      <w:r>
+        <w:rPr>
+          <w:b/>
+        </w:rPr>
+        <w:t>12-) A instalação está incluída no projeto?</w:t>
       </w:r>
     </w:p>
     <w:p>
       <w:pPr>
         <w:pStyle w:val="ListParagraph"/>
-        <w:spacing w:line="240" w:lineRule="auto"/>
-        <w:ind w:left="0"/>
-        <w:jc w:val="both"/>
+        <w:spacing w:lineRule="auto" w:line="240"/>
+        <w:ind w:left="0" w:hanging="0"/>
+        <w:jc w:val="both"/>
+        <w:rPr/>
       </w:pPr>
       <w:r>
         <w:rPr>
@@ -1287,16 +1757,18 @@
         <w:tab/>
       </w:r>
       <w:r>
+        <w:rPr/>
         <w:t>1</w:t>
       </w:r>
     </w:p>
     <w:p>
       <w:pPr>
         <w:pStyle w:val="ListParagraph"/>
-        <w:spacing w:line="240" w:lineRule="auto"/>
-        <w:ind w:left="0"/>
-        <w:jc w:val="both"/>
-        <w:rPr>
+        <w:spacing w:lineRule="auto" w:line="240"/>
+        <w:ind w:left="0" w:hanging="0"/>
+        <w:jc w:val="both"/>
+        <w:rPr>
+          <w:b/>
           <w:b/>
         </w:rPr>
       </w:pPr>
@@ -1310,9 +1782,10 @@
     <w:p>
       <w:pPr>
         <w:pStyle w:val="ListParagraph"/>
-        <w:spacing w:line="240" w:lineRule="auto"/>
-        <w:ind w:left="0"/>
-        <w:jc w:val="both"/>
+        <w:spacing w:lineRule="auto" w:line="240"/>
+        <w:ind w:left="0" w:hanging="0"/>
+        <w:jc w:val="both"/>
+        <w:rPr/>
       </w:pPr>
       <w:r>
         <w:rPr>
@@ -1321,16 +1794,18 @@
         <w:tab/>
       </w:r>
       <w:r>
+        <w:rPr/>
         <w:t>1</w:t>
       </w:r>
     </w:p>
     <w:p>
       <w:pPr>
         <w:pStyle w:val="ListParagraph"/>
-        <w:spacing w:line="240" w:lineRule="auto"/>
-        <w:ind w:left="0"/>
-        <w:jc w:val="both"/>
-        <w:rPr>
+        <w:spacing w:lineRule="auto" w:line="240"/>
+        <w:ind w:left="0" w:hanging="0"/>
+        <w:jc w:val="both"/>
+        <w:rPr>
+          <w:b/>
           <w:b/>
         </w:rPr>
       </w:pPr>
@@ -1344,9 +1819,10 @@
     <w:p>
       <w:pPr>
         <w:pStyle w:val="ListParagraph"/>
-        <w:spacing w:line="240" w:lineRule="auto"/>
-        <w:ind w:left="0"/>
-        <w:jc w:val="both"/>
+        <w:spacing w:lineRule="auto" w:line="240"/>
+        <w:ind w:left="0" w:hanging="0"/>
+        <w:jc w:val="both"/>
+        <w:rPr/>
       </w:pPr>
       <w:r>
         <w:rPr>
@@ -1355,15 +1831,17 @@
         <w:tab/>
       </w:r>
       <w:r>
+        <w:rPr/>
         <w:t>5</w:t>
       </w:r>
     </w:p>
     <w:p>
       <w:pPr>
         <w:pStyle w:val="ListParagraph"/>
-        <w:ind w:left="0"/>
-        <w:jc w:val="both"/>
-        <w:rPr>
+        <w:ind w:left="0" w:hanging="0"/>
+        <w:jc w:val="both"/>
+        <w:rPr>
+          <w:b/>
           <w:b/>
         </w:rPr>
       </w:pPr>
@@ -1376,196 +1854,240 @@
     </w:p>
     <w:p>
       <w:pPr>
-        <w:rPr>
-          <w:b/>
-        </w:rPr>
-      </w:pPr>
-      <w:r>
-        <w:rPr>
-          <w:b/>
-        </w:rPr>
-        <w:tab/>
-      </w:r>
-      <w:r>
-        <w:rPr>
-          <w:b/>
-        </w:rPr>
-        <w:tab/>
-      </w:r>
+        <w:pStyle w:val="Normal"/>
+        <w:rPr>
+          <w:b/>
+          <w:b/>
+        </w:rPr>
+      </w:pPr>
       <w:bookmarkStart w:id="0" w:name="_GoBack"/>
       <w:bookmarkEnd w:id="0"/>
-    </w:p>
-    <w:p>
-      <w:pPr>
+      <w:r>
+        <w:rPr>
+          <w:b/>
+        </w:rPr>
+        <w:tab/>
+        <w:tab/>
+      </w:r>
+    </w:p>
+    <w:p>
+      <w:pPr>
+        <w:pStyle w:val="Normal"/>
         <w:ind w:left="1416" w:firstLine="708"/>
         <w:rPr>
           <w:b/>
-        </w:rPr>
-      </w:pPr>
-      <w:r>
-        <w:rPr>
-          <w:b/>
-        </w:rPr>
-        <w:lastRenderedPageBreak/>
-        <w:t>FP = 10</w:t>
-      </w:r>
-      <w:r>
-        <w:rPr>
-          <w:b/>
-        </w:rPr>
-        <w:t xml:space="preserve"> * [0,65 + 0,01 * </w:t>
-      </w:r>
-      <w:r>
-        <w:rPr>
-          <w:b/>
+          <w:b/>
+        </w:rPr>
+      </w:pPr>
+      <w:r>
+        <w:rPr>
+          <w:b/>
+        </w:rPr>
+        <w:t>FP = 10 * [0,65 + 0,01 * 18]</w:t>
+      </w:r>
+    </w:p>
+    <w:p>
+      <w:pPr>
+        <w:pStyle w:val="Normal"/>
+        <w:ind w:left="1416" w:firstLine="708"/>
+        <w:rPr>
+          <w:b/>
+          <w:b/>
+        </w:rPr>
+      </w:pPr>
+      <w:r>
+        <w:rPr>
+          <w:b/>
+        </w:rPr>
+        <w:t>FP = 8,3</w:t>
+      </w:r>
+    </w:p>
+    <w:p>
+      <w:pPr>
+        <w:pStyle w:val="Normal"/>
+        <w:ind w:left="1416" w:firstLine="708"/>
+        <w:rPr/>
+      </w:pPr>
+      <w:r>
+        <w:rPr>
+          <w:b/>
+        </w:rPr>
+        <w:t>FP ≈ 8</w:t>
+      </w:r>
+    </w:p>
+    <w:p>
+      <w:pPr>
+        <w:pStyle w:val="Normal"/>
+        <w:ind w:left="1416" w:firstLine="708"/>
+        <w:rPr>
+          <w:b/>
+          <w:b/>
+        </w:rPr>
+      </w:pPr>
+      <w:r>
+        <w:rPr/>
+      </w:r>
+    </w:p>
+    <w:p>
+      <w:pPr>
+        <w:pStyle w:val="Normal"/>
+        <w:widowControl/>
+        <w:bidi w:val="0"/>
+        <w:ind w:left="0" w:right="0" w:hanging="0"/>
+        <w:jc w:val="left"/>
+        <w:rPr>
+          <w:b w:val="false"/>
+          <w:b w:val="false"/>
+          <w:bCs w:val="false"/>
+        </w:rPr>
+      </w:pPr>
+      <w:r>
+        <w:rPr>
+          <w:b w:val="false"/>
+          <w:bCs w:val="false"/>
+        </w:rPr>
+        <w:tab/>
+        <w:t xml:space="preserve">Levando em conta que o projeto inicie em </w:t>
+      </w:r>
+      <w:r>
+        <w:rPr>
+          <w:b w:val="false"/>
+          <w:bCs w:val="false"/>
         </w:rPr>
         <w:t>18</w:t>
       </w:r>
       <w:r>
         <w:rPr>
-          <w:b/>
-        </w:rPr>
-        <w:t>]</w:t>
-      </w:r>
-    </w:p>
-    <w:p>
-      <w:pPr>
-        <w:ind w:left="1416" w:firstLine="708"/>
-        <w:rPr>
-          <w:b/>
-        </w:rPr>
-      </w:pPr>
-      <w:r>
-        <w:rPr>
-          <w:b/>
-        </w:rPr>
-        <w:t>FP = 8,3</w:t>
-      </w:r>
-    </w:p>
-    <w:p>
-      <w:pPr>
-        <w:ind w:left="1416" w:firstLine="708"/>
-      </w:pPr>
-      <w:r>
-        <w:rPr>
-          <w:b/>
-        </w:rPr>
-        <w:t>FP ≈ 8</w:t>
+          <w:b w:val="false"/>
+          <w:bCs w:val="false"/>
+        </w:rPr>
+        <w:t xml:space="preserve">/04 e tenha como data de entrega 10/06, havendo assim </w:t>
+      </w:r>
+      <w:r>
+        <w:rPr>
+          <w:b w:val="false"/>
+          <w:bCs w:val="false"/>
+        </w:rPr>
+        <w:t>40</w:t>
+      </w:r>
+      <w:r>
+        <w:rPr>
+          <w:b w:val="false"/>
+          <w:bCs w:val="false"/>
+        </w:rPr>
+        <w:t xml:space="preserve"> dias para o seu desenvolvimento, e que o programador seja capaz de produzir 1</w:t>
+      </w:r>
+      <w:r>
+        <w:rPr>
+          <w:b w:val="false"/>
+          <w:bCs w:val="false"/>
+        </w:rPr>
+        <w:t>4 FP/</w:t>
+      </w:r>
+      <w:r>
+        <w:rPr>
+          <w:b w:val="false"/>
+          <w:bCs w:val="false"/>
+        </w:rPr>
+        <w:t>mês, espera-se que o sistema esteja pronto em 0,</w:t>
+      </w:r>
+      <w:r>
+        <w:rPr>
+          <w:b w:val="false"/>
+          <w:bCs w:val="false"/>
+        </w:rPr>
+        <w:t>5</w:t>
+      </w:r>
+      <w:r>
+        <w:rPr>
+          <w:b w:val="false"/>
+          <w:bCs w:val="false"/>
+        </w:rPr>
+        <w:t xml:space="preserve"> mês, ou 1</w:t>
+      </w:r>
+      <w:r>
+        <w:rPr>
+          <w:b w:val="false"/>
+          <w:bCs w:val="false"/>
+        </w:rPr>
+        <w:t>5</w:t>
+      </w:r>
+      <w:r>
+        <w:rPr>
+          <w:b w:val="false"/>
+          <w:bCs w:val="false"/>
+        </w:rPr>
+        <w:t xml:space="preserve"> dias, tendo então termino </w:t>
+      </w:r>
+      <w:r>
+        <w:rPr>
+          <w:b w:val="false"/>
+          <w:bCs w:val="false"/>
+        </w:rPr>
+        <w:t>previsto para</w:t>
+      </w:r>
+      <w:r>
+        <w:rPr>
+          <w:b w:val="false"/>
+          <w:bCs w:val="false"/>
+        </w:rPr>
+        <w:t xml:space="preserve"> </w:t>
+      </w:r>
+      <w:r>
+        <w:rPr>
+          <w:b w:val="false"/>
+          <w:bCs w:val="false"/>
+        </w:rPr>
+        <w:t>06/05.</w:t>
+      </w:r>
+    </w:p>
+    <w:p>
+      <w:pPr>
+        <w:pStyle w:val="Normal"/>
+        <w:widowControl/>
+        <w:bidi w:val="0"/>
+        <w:ind w:left="0" w:right="0" w:hanging="0"/>
+        <w:jc w:val="left"/>
+        <w:rPr>
+          <w:b w:val="false"/>
+          <w:b w:val="false"/>
+          <w:bCs w:val="false"/>
+        </w:rPr>
+      </w:pPr>
+      <w:r>
+        <w:rPr>
+          <w:b w:val="false"/>
+          <w:bCs w:val="false"/>
+        </w:rPr>
+        <w:tab/>
+      </w:r>
+      <w:r>
+        <w:rPr>
+          <w:b w:val="false"/>
+          <w:bCs w:val="false"/>
+        </w:rPr>
+        <w:t>A média salarial de um programador em C++ júnior é de R$ 2.496,00. Portanto, o sistema deverá então ter um custo de R$ 2.496,00.</w:t>
       </w:r>
     </w:p>
     <w:sectPr>
+      <w:type w:val="nextPage"/>
       <w:pgSz w:w="11906" w:h="16838"/>
-      <w:pgMar w:top="1417" w:right="1701" w:bottom="1417" w:left="1701" w:header="708" w:footer="708" w:gutter="0"/>
-      <w:cols w:space="708"/>
-      <w:docGrid w:linePitch="360"/>
+      <w:pgMar w:left="1701" w:right="1701" w:header="0" w:top="1417" w:footer="0" w:bottom="1417" w:gutter="0"/>
+      <w:pgNumType w:fmt="decimal"/>
+      <w:formProt w:val="false"/>
+      <w:textDirection w:val="lrTb"/>
+      <w:docGrid w:type="default" w:linePitch="360" w:charSpace="4294965247"/>
     </w:sectPr>
   </w:body>
 </w:document>
 </file>
 
-<file path=word/numbering.xml><?xml version="1.0" encoding="utf-8"?>
-<w:numbering xmlns:wpc="http://schemas.microsoft.com/office/word/2010/wordprocessingCanvas" xmlns:mc="http://schemas.openxmlformats.org/markup-compatibility/2006" xmlns:o="urn:schemas-microsoft-com:office:office" xmlns:r="http://schemas.openxmlformats.org/officeDocument/2006/relationships" xmlns:m="http://schemas.openxmlformats.org/officeDocument/2006/math" xmlns:v="urn:schemas-microsoft-com:vml" xmlns:wp14="http://schemas.microsoft.com/office/word/2010/wordprocessingDrawing" xmlns:wp="http://schemas.openxmlformats.org/drawingml/2006/wordprocessingDrawing" xmlns:w10="urn:schemas-microsoft-com:office:word" xmlns:w="http://schemas.openxmlformats.org/wordprocessingml/2006/main" xmlns:w14="http://schemas.microsoft.com/office/word/2010/wordml" xmlns:w15="http://schemas.microsoft.com/office/word/2012/wordml" xmlns:wpg="http://schemas.microsoft.com/office/word/2010/wordprocessingGroup" xmlns:wpi="http://schemas.microsoft.com/office/word/2010/wordprocessingInk" xmlns:wne="http://schemas.microsoft.com/office/word/2006/wordml" xmlns:wps="http://schemas.microsoft.com/office/word/2010/wordprocessingShape" mc:Ignorable="w14 w15 wp14">
-  <w:abstractNum w:abstractNumId="0">
-    <w:nsid w:val="2D5A1EFD"/>
-    <w:multiLevelType w:val="hybridMultilevel"/>
-    <w:tmpl w:val="4A9E0688"/>
-    <w:lvl w:ilvl="0" w:tplc="C36C98FA">
-      <w:start w:val="1"/>
-      <w:numFmt w:val="decimal"/>
-      <w:lvlText w:val="%1-"/>
-      <w:lvlJc w:val="left"/>
-      <w:pPr>
-        <w:ind w:left="360" w:hanging="360"/>
-      </w:pPr>
-      <w:rPr>
-        <w:rFonts w:hint="default"/>
-      </w:rPr>
-    </w:lvl>
-    <w:lvl w:ilvl="1" w:tplc="04160019" w:tentative="1">
-      <w:start w:val="1"/>
-      <w:numFmt w:val="lowerLetter"/>
-      <w:lvlText w:val="%2."/>
-      <w:lvlJc w:val="left"/>
-      <w:pPr>
-        <w:ind w:left="1080" w:hanging="360"/>
-      </w:pPr>
-    </w:lvl>
-    <w:lvl w:ilvl="2" w:tplc="0416001B" w:tentative="1">
-      <w:start w:val="1"/>
-      <w:numFmt w:val="lowerRoman"/>
-      <w:lvlText w:val="%3."/>
-      <w:lvlJc w:val="right"/>
-      <w:pPr>
-        <w:ind w:left="1800" w:hanging="180"/>
-      </w:pPr>
-    </w:lvl>
-    <w:lvl w:ilvl="3" w:tplc="0416000F" w:tentative="1">
-      <w:start w:val="1"/>
-      <w:numFmt w:val="decimal"/>
-      <w:lvlText w:val="%4."/>
-      <w:lvlJc w:val="left"/>
-      <w:pPr>
-        <w:ind w:left="2520" w:hanging="360"/>
-      </w:pPr>
-    </w:lvl>
-    <w:lvl w:ilvl="4" w:tplc="04160019" w:tentative="1">
-      <w:start w:val="1"/>
-      <w:numFmt w:val="lowerLetter"/>
-      <w:lvlText w:val="%5."/>
-      <w:lvlJc w:val="left"/>
-      <w:pPr>
-        <w:ind w:left="3240" w:hanging="360"/>
-      </w:pPr>
-    </w:lvl>
-    <w:lvl w:ilvl="5" w:tplc="0416001B" w:tentative="1">
-      <w:start w:val="1"/>
-      <w:numFmt w:val="lowerRoman"/>
-      <w:lvlText w:val="%6."/>
-      <w:lvlJc w:val="right"/>
-      <w:pPr>
-        <w:ind w:left="3960" w:hanging="180"/>
-      </w:pPr>
-    </w:lvl>
-    <w:lvl w:ilvl="6" w:tplc="0416000F" w:tentative="1">
-      <w:start w:val="1"/>
-      <w:numFmt w:val="decimal"/>
-      <w:lvlText w:val="%7."/>
-      <w:lvlJc w:val="left"/>
-      <w:pPr>
-        <w:ind w:left="4680" w:hanging="360"/>
-      </w:pPr>
-    </w:lvl>
-    <w:lvl w:ilvl="7" w:tplc="04160019" w:tentative="1">
-      <w:start w:val="1"/>
-      <w:numFmt w:val="lowerLetter"/>
-      <w:lvlText w:val="%8."/>
-      <w:lvlJc w:val="left"/>
-      <w:pPr>
-        <w:ind w:left="5400" w:hanging="360"/>
-      </w:pPr>
-    </w:lvl>
-    <w:lvl w:ilvl="8" w:tplc="0416001B" w:tentative="1">
-      <w:start w:val="1"/>
-      <w:numFmt w:val="lowerRoman"/>
-      <w:lvlText w:val="%9."/>
-      <w:lvlJc w:val="right"/>
-      <w:pPr>
-        <w:ind w:left="6120" w:hanging="180"/>
-      </w:pPr>
-    </w:lvl>
-  </w:abstractNum>
-  <w:num w:numId="1">
-    <w:abstractNumId w:val="0"/>
-  </w:num>
-</w:numbering>
-</file>
-
 <file path=word/styles.xml><?xml version="1.0" encoding="utf-8"?>
-<w:styles xmlns:mc="http://schemas.openxmlformats.org/markup-compatibility/2006" xmlns:r="http://schemas.openxmlformats.org/officeDocument/2006/relationships" xmlns:w="http://schemas.openxmlformats.org/wordprocessingml/2006/main" xmlns:w14="http://schemas.microsoft.com/office/word/2010/wordml" xmlns:w15="http://schemas.microsoft.com/office/word/2012/wordml" mc:Ignorable="w14 w15">
+<w:styles xmlns:w="http://schemas.openxmlformats.org/wordprocessingml/2006/main" xmlns:w14="http://schemas.microsoft.com/office/word/2010/wordml" xmlns:mc="http://schemas.openxmlformats.org/markup-compatibility/2006" mc:Ignorable="w14">
   <w:docDefaults>
     <w:rPrDefault>
       <w:rPr>
-        <w:rFonts w:asciiTheme="minorHAnsi" w:eastAsiaTheme="minorHAnsi" w:hAnsiTheme="minorHAnsi" w:cstheme="minorBidi"/>
+        <w:rFonts w:ascii="Calibri" w:hAnsi="Calibri" w:eastAsia="Calibri" w:cs="" w:asciiTheme="minorHAnsi" w:cstheme="minorBidi" w:eastAsiaTheme="minorHAnsi" w:hAnsiTheme="minorHAnsi"/>
         <w:sz w:val="22"/>
         <w:szCs w:val="22"/>
         <w:lang w:val="pt-BR" w:eastAsia="en-US" w:bidi="ar-SA"/>
@@ -1573,21 +2095,21 @@
     </w:rPrDefault>
     <w:pPrDefault>
       <w:pPr>
-        <w:spacing w:after="160" w:line="259" w:lineRule="auto"/>
+        <w:spacing w:lineRule="auto" w:line="259"/>
       </w:pPr>
     </w:pPrDefault>
   </w:docDefaults>
   <w:latentStyles w:defLockedState="0" w:defUIPriority="99" w:defSemiHidden="0" w:defUnhideWhenUsed="0" w:defQFormat="0" w:count="371">
     <w:lsdException w:name="Normal" w:uiPriority="0" w:qFormat="1"/>
     <w:lsdException w:name="heading 1" w:uiPriority="9" w:qFormat="1"/>
-    <w:lsdException w:name="heading 2" w:semiHidden="1" w:uiPriority="9" w:unhideWhenUsed="1" w:qFormat="1"/>
-    <w:lsdException w:name="heading 3" w:semiHidden="1" w:uiPriority="9" w:unhideWhenUsed="1" w:qFormat="1"/>
-    <w:lsdException w:name="heading 4" w:semiHidden="1" w:uiPriority="9" w:unhideWhenUsed="1" w:qFormat="1"/>
-    <w:lsdException w:name="heading 5" w:semiHidden="1" w:uiPriority="9" w:unhideWhenUsed="1" w:qFormat="1"/>
-    <w:lsdException w:name="heading 6" w:semiHidden="1" w:uiPriority="9" w:unhideWhenUsed="1" w:qFormat="1"/>
-    <w:lsdException w:name="heading 7" w:semiHidden="1" w:uiPriority="9" w:unhideWhenUsed="1" w:qFormat="1"/>
-    <w:lsdException w:name="heading 8" w:semiHidden="1" w:uiPriority="9" w:unhideWhenUsed="1" w:qFormat="1"/>
-    <w:lsdException w:name="heading 9" w:semiHidden="1" w:uiPriority="9" w:unhideWhenUsed="1" w:qFormat="1"/>
+    <w:lsdException w:name="heading 2" w:uiPriority="9" w:semiHidden="1" w:unhideWhenUsed="1" w:qFormat="1"/>
+    <w:lsdException w:name="heading 3" w:uiPriority="9" w:semiHidden="1" w:unhideWhenUsed="1" w:qFormat="1"/>
+    <w:lsdException w:name="heading 4" w:uiPriority="9" w:semiHidden="1" w:unhideWhenUsed="1" w:qFormat="1"/>
+    <w:lsdException w:name="heading 5" w:uiPriority="9" w:semiHidden="1" w:unhideWhenUsed="1" w:qFormat="1"/>
+    <w:lsdException w:name="heading 6" w:uiPriority="9" w:semiHidden="1" w:unhideWhenUsed="1" w:qFormat="1"/>
+    <w:lsdException w:name="heading 7" w:uiPriority="9" w:semiHidden="1" w:unhideWhenUsed="1" w:qFormat="1"/>
+    <w:lsdException w:name="heading 8" w:uiPriority="9" w:semiHidden="1" w:unhideWhenUsed="1" w:qFormat="1"/>
+    <w:lsdException w:name="heading 9" w:uiPriority="9" w:semiHidden="1" w:unhideWhenUsed="1" w:qFormat="1"/>
     <w:lsdException w:name="index 1" w:semiHidden="1" w:unhideWhenUsed="1"/>
     <w:lsdException w:name="index 2" w:semiHidden="1" w:unhideWhenUsed="1"/>
     <w:lsdException w:name="index 3" w:semiHidden="1" w:unhideWhenUsed="1"/>
@@ -1597,22 +2119,22 @@
     <w:lsdException w:name="index 7" w:semiHidden="1" w:unhideWhenUsed="1"/>
     <w:lsdException w:name="index 8" w:semiHidden="1" w:unhideWhenUsed="1"/>
     <w:lsdException w:name="index 9" w:semiHidden="1" w:unhideWhenUsed="1"/>
-    <w:lsdException w:name="toc 1" w:semiHidden="1" w:uiPriority="39" w:unhideWhenUsed="1"/>
-    <w:lsdException w:name="toc 2" w:semiHidden="1" w:uiPriority="39" w:unhideWhenUsed="1"/>
-    <w:lsdException w:name="toc 3" w:semiHidden="1" w:uiPriority="39" w:unhideWhenUsed="1"/>
-    <w:lsdException w:name="toc 4" w:semiHidden="1" w:uiPriority="39" w:unhideWhenUsed="1"/>
-    <w:lsdException w:name="toc 5" w:semiHidden="1" w:uiPriority="39" w:unhideWhenUsed="1"/>
-    <w:lsdException w:name="toc 6" w:semiHidden="1" w:uiPriority="39" w:unhideWhenUsed="1"/>
-    <w:lsdException w:name="toc 7" w:semiHidden="1" w:uiPriority="39" w:unhideWhenUsed="1"/>
-    <w:lsdException w:name="toc 8" w:semiHidden="1" w:uiPriority="39" w:unhideWhenUsed="1"/>
-    <w:lsdException w:name="toc 9" w:semiHidden="1" w:uiPriority="39" w:unhideWhenUsed="1"/>
+    <w:lsdException w:name="toc 1" w:uiPriority="39" w:semiHidden="1" w:unhideWhenUsed="1"/>
+    <w:lsdException w:name="toc 2" w:uiPriority="39" w:semiHidden="1" w:unhideWhenUsed="1"/>
+    <w:lsdException w:name="toc 3" w:uiPriority="39" w:semiHidden="1" w:unhideWhenUsed="1"/>
+    <w:lsdException w:name="toc 4" w:uiPriority="39" w:semiHidden="1" w:unhideWhenUsed="1"/>
+    <w:lsdException w:name="toc 5" w:uiPriority="39" w:semiHidden="1" w:unhideWhenUsed="1"/>
+    <w:lsdException w:name="toc 6" w:uiPriority="39" w:semiHidden="1" w:unhideWhenUsed="1"/>
+    <w:lsdException w:name="toc 7" w:uiPriority="39" w:semiHidden="1" w:unhideWhenUsed="1"/>
+    <w:lsdException w:name="toc 8" w:uiPriority="39" w:semiHidden="1" w:unhideWhenUsed="1"/>
+    <w:lsdException w:name="toc 9" w:uiPriority="39" w:semiHidden="1" w:unhideWhenUsed="1"/>
     <w:lsdException w:name="Normal Indent" w:semiHidden="1" w:unhideWhenUsed="1"/>
     <w:lsdException w:name="footnote text" w:semiHidden="1" w:unhideWhenUsed="1"/>
     <w:lsdException w:name="annotation text" w:semiHidden="1" w:unhideWhenUsed="1"/>
     <w:lsdException w:name="header" w:semiHidden="1" w:unhideWhenUsed="1"/>
     <w:lsdException w:name="footer" w:semiHidden="1" w:unhideWhenUsed="1"/>
     <w:lsdException w:name="index heading" w:semiHidden="1" w:unhideWhenUsed="1"/>
-    <w:lsdException w:name="caption" w:semiHidden="1" w:uiPriority="35" w:unhideWhenUsed="1" w:qFormat="1"/>
+    <w:lsdException w:name="caption" w:uiPriority="35" w:semiHidden="1" w:unhideWhenUsed="1" w:qFormat="1"/>
     <w:lsdException w:name="table of figures" w:semiHidden="1" w:unhideWhenUsed="1"/>
     <w:lsdException w:name="envelope address" w:semiHidden="1" w:unhideWhenUsed="1"/>
     <w:lsdException w:name="envelope return" w:semiHidden="1" w:unhideWhenUsed="1"/>
@@ -1643,7 +2165,7 @@
     <w:lsdException w:name="Title" w:uiPriority="10" w:qFormat="1"/>
     <w:lsdException w:name="Closing" w:semiHidden="1" w:unhideWhenUsed="1"/>
     <w:lsdException w:name="Signature" w:semiHidden="1" w:unhideWhenUsed="1"/>
-    <w:lsdException w:name="Default Paragraph Font" w:semiHidden="1" w:uiPriority="1" w:unhideWhenUsed="1"/>
+    <w:lsdException w:name="Default Paragraph Font" w:uiPriority="1" w:semiHidden="1" w:unhideWhenUsed="1"/>
     <w:lsdException w:name="Body Text" w:semiHidden="1" w:unhideWhenUsed="1"/>
     <w:lsdException w:name="Body Text Indent" w:semiHidden="1" w:unhideWhenUsed="1"/>
     <w:lsdException w:name="List Continue" w:semiHidden="1" w:unhideWhenUsed="1"/>
@@ -1843,8 +2365,8 @@
     <w:lsdException w:name="Subtle Reference" w:uiPriority="31" w:qFormat="1"/>
     <w:lsdException w:name="Intense Reference" w:uiPriority="32" w:qFormat="1"/>
     <w:lsdException w:name="Book Title" w:uiPriority="33" w:qFormat="1"/>
-    <w:lsdException w:name="Bibliography" w:semiHidden="1" w:uiPriority="37" w:unhideWhenUsed="1"/>
-    <w:lsdException w:name="TOC Heading" w:semiHidden="1" w:uiPriority="39" w:unhideWhenUsed="1" w:qFormat="1"/>
+    <w:lsdException w:name="Bibliography" w:uiPriority="37" w:semiHidden="1" w:unhideWhenUsed="1"/>
+    <w:lsdException w:name="TOC Heading" w:uiPriority="39" w:semiHidden="1" w:unhideWhenUsed="1" w:qFormat="1"/>
     <w:lsdException w:name="Plain Table 1" w:uiPriority="41"/>
     <w:lsdException w:name="Plain Table 2" w:uiPriority="42"/>
     <w:lsdException w:name="Plain Table 3" w:uiPriority="43"/>
@@ -1950,13 +2472,104 @@
     <w:lsdException w:name="List Table 6 Colorful Accent 6" w:uiPriority="51"/>
     <w:lsdException w:name="List Table 7 Colorful Accent 6" w:uiPriority="52"/>
   </w:latentStyles>
-  <w:style w:type="paragraph" w:default="1" w:styleId="Normal">
+  <w:style w:type="paragraph" w:styleId="Normal" w:default="1">
     <w:name w:val="Normal"/>
     <w:qFormat/>
+    <w:pPr>
+      <w:widowControl/>
+      <w:bidi w:val="0"/>
+      <w:spacing w:lineRule="auto" w:line="259" w:before="0" w:after="160"/>
+      <w:jc w:val="left"/>
+    </w:pPr>
+    <w:rPr>
+      <w:rFonts w:ascii="Calibri" w:hAnsi="Calibri" w:eastAsia="Calibri" w:cs="" w:asciiTheme="minorHAnsi" w:cstheme="minorBidi" w:eastAsiaTheme="minorHAnsi" w:hAnsiTheme="minorHAnsi"/>
+      <w:color w:val="auto"/>
+      <w:sz w:val="22"/>
+      <w:szCs w:val="22"/>
+      <w:lang w:val="pt-BR" w:eastAsia="en-US" w:bidi="ar-SA"/>
+    </w:rPr>
   </w:style>
-  <w:style w:type="character" w:default="1" w:styleId="DefaultParagraphFont">
+  <w:style w:type="character" w:styleId="DefaultParagraphFont" w:default="1">
     <w:name w:val="Default Paragraph Font"/>
     <w:uiPriority w:val="1"/>
+    <w:semiHidden/>
+    <w:unhideWhenUsed/>
+    <w:qFormat/>
+    <w:rPr/>
+  </w:style>
+  <w:style w:type="paragraph" w:styleId="Ttulo">
+    <w:name w:val="Título"/>
+    <w:basedOn w:val="Normal"/>
+    <w:next w:val="Corpodetexto"/>
+    <w:qFormat/>
+    <w:pPr>
+      <w:keepNext/>
+      <w:spacing w:before="240" w:after="120"/>
+    </w:pPr>
+    <w:rPr>
+      <w:rFonts w:ascii="Liberation Sans" w:hAnsi="Liberation Sans" w:eastAsia="Microsoft YaHei" w:cs="Mangal"/>
+      <w:sz w:val="28"/>
+      <w:szCs w:val="28"/>
+    </w:rPr>
+  </w:style>
+  <w:style w:type="paragraph" w:styleId="Corpodetexto">
+    <w:name w:val="Corpo de texto"/>
+    <w:basedOn w:val="Normal"/>
+    <w:pPr>
+      <w:spacing w:lineRule="auto" w:line="288" w:before="0" w:after="140"/>
+    </w:pPr>
+    <w:rPr/>
+  </w:style>
+  <w:style w:type="paragraph" w:styleId="Lista">
+    <w:name w:val="Lista"/>
+    <w:basedOn w:val="Corpodetexto"/>
+    <w:pPr/>
+    <w:rPr>
+      <w:rFonts w:cs="Mangal"/>
+    </w:rPr>
+  </w:style>
+  <w:style w:type="paragraph" w:styleId="Legenda">
+    <w:name w:val="Legenda"/>
+    <w:basedOn w:val="Normal"/>
+    <w:pPr>
+      <w:suppressLineNumbers/>
+      <w:spacing w:before="120" w:after="120"/>
+    </w:pPr>
+    <w:rPr>
+      <w:rFonts w:cs="Mangal"/>
+      <w:i/>
+      <w:iCs/>
+      <w:sz w:val="24"/>
+      <w:szCs w:val="24"/>
+    </w:rPr>
+  </w:style>
+  <w:style w:type="paragraph" w:styleId="Ndice">
+    <w:name w:val="Índice"/>
+    <w:basedOn w:val="Normal"/>
+    <w:qFormat/>
+    <w:pPr>
+      <w:suppressLineNumbers/>
+    </w:pPr>
+    <w:rPr>
+      <w:rFonts w:cs="Mangal"/>
+    </w:rPr>
+  </w:style>
+  <w:style w:type="paragraph" w:styleId="ListParagraph">
+    <w:name w:val="List Paragraph"/>
+    <w:basedOn w:val="Normal"/>
+    <w:uiPriority w:val="34"/>
+    <w:qFormat/>
+    <w:rsid w:val="00ff010d"/>
+    <w:pPr>
+      <w:spacing w:before="0" w:after="160"/>
+      <w:ind w:left="720" w:hanging="0"/>
+      <w:contextualSpacing/>
+    </w:pPr>
+    <w:rPr/>
+  </w:style>
+  <w:style w:type="numbering" w:styleId="NoList" w:default="1">
+    <w:name w:val="No List"/>
+    <w:uiPriority w:val="99"/>
     <w:semiHidden/>
     <w:unhideWhenUsed/>
   </w:style>
@@ -1975,29 +2588,23 @@
       </w:tblCellMar>
     </w:tblPr>
   </w:style>
-  <w:style w:type="numbering" w:default="1" w:styleId="NoList">
-    <w:name w:val="No List"/>
-    <w:uiPriority w:val="99"/>
-    <w:semiHidden/>
-    <w:unhideWhenUsed/>
-  </w:style>
   <w:style w:type="table" w:styleId="TableGrid">
     <w:name w:val="Table Grid"/>
     <w:basedOn w:val="TableNormal"/>
     <w:uiPriority w:val="39"/>
-    <w:rsid w:val="000D2910"/>
+    <w:rsid w:val="000d2910"/>
     <w:pPr>
       <w:spacing w:after="0" w:line="240" w:lineRule="auto"/>
     </w:pPr>
     <w:tblPr>
       <w:tblInd w:w="0" w:type="dxa"/>
       <w:tblBorders>
-        <w:top w:val="single" w:sz="4" w:space="0" w:color="auto"/>
-        <w:left w:val="single" w:sz="4" w:space="0" w:color="auto"/>
-        <w:bottom w:val="single" w:sz="4" w:space="0" w:color="auto"/>
-        <w:right w:val="single" w:sz="4" w:space="0" w:color="auto"/>
-        <w:insideH w:val="single" w:sz="4" w:space="0" w:color="auto"/>
-        <w:insideV w:val="single" w:sz="4" w:space="0" w:color="auto"/>
+        <w:top w:val="single" w:color="auto" w:sz="4" w:space="0"/>
+        <w:left w:val="single" w:color="auto" w:sz="4" w:space="0"/>
+        <w:bottom w:val="single" w:color="auto" w:sz="4" w:space="0"/>
+        <w:right w:val="single" w:color="auto" w:sz="4" w:space="0"/>
+        <w:insideH w:val="single" w:color="auto" w:sz="4" w:space="0"/>
+        <w:insideV w:val="single" w:color="auto" w:sz="4" w:space="0"/>
       </w:tblBorders>
       <w:tblCellMar>
         <w:top w:w="0" w:type="dxa"/>
@@ -2006,17 +2613,6 @@
         <w:right w:w="108" w:type="dxa"/>
       </w:tblCellMar>
     </w:tblPr>
-  </w:style>
-  <w:style w:type="paragraph" w:styleId="ListParagraph">
-    <w:name w:val="List Paragraph"/>
-    <w:basedOn w:val="Normal"/>
-    <w:uiPriority w:val="34"/>
-    <w:qFormat/>
-    <w:rsid w:val="00FF010D"/>
-    <w:pPr>
-      <w:ind w:left="720"/>
-      <w:contextualSpacing/>
-    </w:pPr>
   </w:style>
 </w:styles>
 </file>

</xml_diff>